<commit_message>
Add ecg part, add extra improvments
</commit_message>
<xml_diff>
--- a/docs/main.docx
+++ b/docs/main.docx
@@ -288,16 +288,7 @@
           <w:rtl w:val="0"/>
           <w:lang w:val="en-US"/>
         </w:rPr>
-        <w:t>{patient.region}</w:t>
-      </w:r>
-      <w:r>
-        <w:rPr>
-          <w:sz w:val="20"/>
-          <w:szCs w:val="20"/>
-          <w:rtl w:val="0"/>
-          <w:lang w:val="en-US"/>
-        </w:rPr>
-        <w:t>,</w:t>
+        <w:t>{patient.region},</w:t>
       </w:r>
       <w:r>
         <w:rPr>
@@ -556,9 +547,18 @@
           <w:sz w:val="20"/>
           <w:szCs w:val="20"/>
           <w:rtl w:val="0"/>
-          <w:lang w:val="ru-RU"/>
-        </w:rPr>
-        <w:t>Осложнения</w:t>
+          <w:lang w:val="en-US"/>
+        </w:rPr>
+        <w:t>{#</w:t>
+      </w:r>
+      <w:r>
+        <w:rPr>
+          <w:sz w:val="20"/>
+          <w:szCs w:val="20"/>
+          <w:rtl w:val="0"/>
+          <w:lang w:val="en-US"/>
+        </w:rPr>
+        <w:t>diagnosis.complication</w:t>
       </w:r>
       <w:r>
         <w:rPr>
@@ -567,6 +567,28 @@
           <w:sz w:val="20"/>
           <w:szCs w:val="20"/>
           <w:rtl w:val="0"/>
+          <w:lang w:val="en-US"/>
+        </w:rPr>
+        <w:t>}</w:t>
+      </w:r>
+      <w:r>
+        <w:rPr>
+          <w:b w:val="1"/>
+          <w:bCs w:val="1"/>
+          <w:sz w:val="20"/>
+          <w:szCs w:val="20"/>
+          <w:rtl w:val="0"/>
+          <w:lang w:val="ru-RU"/>
+        </w:rPr>
+        <w:t>Осложнения</w:t>
+      </w:r>
+      <w:r>
+        <w:rPr>
+          <w:b w:val="1"/>
+          <w:bCs w:val="1"/>
+          <w:sz w:val="20"/>
+          <w:szCs w:val="20"/>
+          <w:rtl w:val="0"/>
           <w:lang w:val="ru-RU"/>
         </w:rPr>
         <w:t xml:space="preserve">:  </w:t>
@@ -579,6 +601,33 @@
           <w:lang w:val="en-US"/>
         </w:rPr>
         <w:t>{diagnosis.complication}</w:t>
+      </w:r>
+      <w:r>
+        <w:rPr>
+          <w:sz w:val="20"/>
+          <w:szCs w:val="20"/>
+          <w:rtl w:val="0"/>
+          <w:lang w:val="en-US"/>
+        </w:rPr>
+        <w:t>{/</w:t>
+      </w:r>
+      <w:r>
+        <w:rPr>
+          <w:sz w:val="20"/>
+          <w:szCs w:val="20"/>
+          <w:rtl w:val="0"/>
+          <w:lang w:val="en-US"/>
+        </w:rPr>
+        <w:t>diagnosis.complication</w:t>
+      </w:r>
+      <w:r>
+        <w:rPr>
+          <w:sz w:val="20"/>
+          <w:szCs w:val="20"/>
+          <w:rtl w:val="0"/>
+          <w:lang w:val="en-US"/>
+        </w:rPr>
+        <w:t>}</w:t>
       </w:r>
     </w:p>
     <w:p>
@@ -595,6 +644,33 @@
       </w:pPr>
       <w:r>
         <w:rPr>
+          <w:sz w:val="20"/>
+          <w:szCs w:val="20"/>
+          <w:rtl w:val="0"/>
+          <w:lang w:val="en-US"/>
+        </w:rPr>
+        <w:t>{#</w:t>
+      </w:r>
+      <w:r>
+        <w:rPr>
+          <w:sz w:val="20"/>
+          <w:szCs w:val="20"/>
+          <w:rtl w:val="0"/>
+          <w:lang w:val="en-US"/>
+        </w:rPr>
+        <w:t>diagnosis.followingPart</w:t>
+      </w:r>
+      <w:r>
+        <w:rPr>
+          <w:sz w:val="20"/>
+          <w:szCs w:val="20"/>
+          <w:rtl w:val="0"/>
+          <w:lang w:val="en-US"/>
+        </w:rPr>
+        <w:t>}</w:t>
+      </w:r>
+      <w:r>
+        <w:rPr>
           <w:b w:val="1"/>
           <w:bCs w:val="1"/>
           <w:sz w:val="20"/>
@@ -632,6 +708,33 @@
           <w:lang w:val="en-US"/>
         </w:rPr>
         <w:t>{diagnosis.followingPart}</w:t>
+      </w:r>
+      <w:r>
+        <w:rPr>
+          <w:sz w:val="20"/>
+          <w:szCs w:val="20"/>
+          <w:rtl w:val="0"/>
+          <w:lang w:val="en-US"/>
+        </w:rPr>
+        <w:t>{/</w:t>
+      </w:r>
+      <w:r>
+        <w:rPr>
+          <w:sz w:val="20"/>
+          <w:szCs w:val="20"/>
+          <w:rtl w:val="0"/>
+          <w:lang w:val="en-US"/>
+        </w:rPr>
+        <w:t>diagnosis.followingPart</w:t>
+      </w:r>
+      <w:r>
+        <w:rPr>
+          <w:sz w:val="20"/>
+          <w:szCs w:val="20"/>
+          <w:rtl w:val="0"/>
+          <w:lang w:val="en-US"/>
+        </w:rPr>
+        <w:t>}</w:t>
       </w:r>
     </w:p>
     <w:p>
@@ -771,6 +874,7 @@
         <w:rPr>
           <w:sz w:val="20"/>
           <w:szCs w:val="20"/>
+          <w:lang w:val="ru-RU"/>
         </w:rPr>
       </w:pPr>
       <w:r>
@@ -862,6 +966,30 @@
           <w:lang w:val="ru-RU"/>
         </w:rPr>
         <w:t>.</w:t>
+      </w:r>
+    </w:p>
+    <w:p>
+      <w:pPr>
+        <w:pStyle w:val="Обычный"/>
+        <w:tabs>
+          <w:tab w:val="left" w:pos="581"/>
+          <w:tab w:val="left" w:pos="1069"/>
+          <w:tab w:val="left" w:pos="3351"/>
+        </w:tabs>
+        <w:ind w:left="93" w:firstLine="0"/>
+        <w:rPr>
+          <w:sz w:val="20"/>
+          <w:szCs w:val="20"/>
+        </w:rPr>
+      </w:pPr>
+      <w:r>
+        <w:rPr>
+          <w:sz w:val="20"/>
+          <w:szCs w:val="20"/>
+          <w:rtl w:val="0"/>
+          <w:lang w:val="en-US"/>
+        </w:rPr>
+        <w:t>{ecg}</w:t>
       </w:r>
     </w:p>
     <w:p>

</xml_diff>

<commit_message>
Rename ecg to ecgEcho
</commit_message>
<xml_diff>
--- a/docs/main.docx
+++ b/docs/main.docx
@@ -538,7 +538,6 @@
         <w:rPr>
           <w:sz w:val="20"/>
           <w:szCs w:val="20"/>
-          <w:lang w:val="en-US"/>
         </w:rPr>
       </w:pPr>
       <w:r>
@@ -592,7 +591,18 @@
           <w:rtl w:val="0"/>
           <w:lang w:val="ru-RU"/>
         </w:rPr>
-        <w:t xml:space="preserve">:  </w:t>
+        <w:t>:</w:t>
+      </w:r>
+      <w:r>
+        <w:rPr>
+          <w:b w:val="1"/>
+          <w:bCs w:val="1"/>
+          <w:sz w:val="20"/>
+          <w:szCs w:val="20"/>
+          <w:rtl w:val="0"/>
+          <w:lang w:val="en-US"/>
+        </w:rPr>
+        <w:t xml:space="preserve"> </w:t>
       </w:r>
       <w:r>
         <w:rPr>
@@ -637,7 +647,6 @@
         <w:rPr>
           <w:sz w:val="20"/>
           <w:szCs w:val="20"/>
-          <w:lang w:val="en-US"/>
         </w:rPr>
       </w:pPr>
       <w:r>
@@ -964,7 +973,25 @@
           <w:rtl w:val="0"/>
           <w:lang w:val="en-US"/>
         </w:rPr>
-        <w:t>{ecg.arrival}</w:t>
+        <w:t>{ecg</w:t>
+      </w:r>
+      <w:r>
+        <w:rPr>
+          <w:sz w:val="20"/>
+          <w:szCs w:val="20"/>
+          <w:rtl w:val="0"/>
+          <w:lang w:val="en-US"/>
+        </w:rPr>
+        <w:t>Echo</w:t>
+      </w:r>
+      <w:r>
+        <w:rPr>
+          <w:sz w:val="20"/>
+          <w:szCs w:val="20"/>
+          <w:rtl w:val="0"/>
+          <w:lang w:val="en-US"/>
+        </w:rPr>
+        <w:t>.arrival}</w:t>
       </w:r>
     </w:p>
     <w:p>
@@ -989,7 +1016,25 @@
           <w:rtl w:val="0"/>
           <w:lang w:val="en-US"/>
         </w:rPr>
-        <w:t>{ecg.dynamic}</w:t>
+        <w:t>{ecg</w:t>
+      </w:r>
+      <w:r>
+        <w:rPr>
+          <w:sz w:val="20"/>
+          <w:szCs w:val="20"/>
+          <w:rtl w:val="0"/>
+          <w:lang w:val="en-US"/>
+        </w:rPr>
+        <w:t>Echo</w:t>
+      </w:r>
+      <w:r>
+        <w:rPr>
+          <w:sz w:val="20"/>
+          <w:szCs w:val="20"/>
+          <w:rtl w:val="0"/>
+          <w:lang w:val="en-US"/>
+        </w:rPr>
+        <w:t>.dynamic}</w:t>
       </w:r>
     </w:p>
     <w:p>
@@ -1014,7 +1059,25 @@
           <w:rtl w:val="0"/>
           <w:lang w:val="en-US"/>
         </w:rPr>
-        <w:t>{ecg.ks}</w:t>
+        <w:t>{ecg</w:t>
+      </w:r>
+      <w:r>
+        <w:rPr>
+          <w:sz w:val="20"/>
+          <w:szCs w:val="20"/>
+          <w:rtl w:val="0"/>
+          <w:lang w:val="en-US"/>
+        </w:rPr>
+        <w:t>Echo</w:t>
+      </w:r>
+      <w:r>
+        <w:rPr>
+          <w:sz w:val="20"/>
+          <w:szCs w:val="20"/>
+          <w:rtl w:val="0"/>
+          <w:lang w:val="en-US"/>
+        </w:rPr>
+        <w:t>.ks}</w:t>
       </w:r>
     </w:p>
     <w:p>
@@ -1039,7 +1102,25 @@
           <w:rtl w:val="0"/>
           <w:lang w:val="en-US"/>
         </w:rPr>
-        <w:t>{ecg.other}</w:t>
+        <w:t>{ecg</w:t>
+      </w:r>
+      <w:r>
+        <w:rPr>
+          <w:sz w:val="20"/>
+          <w:szCs w:val="20"/>
+          <w:rtl w:val="0"/>
+          <w:lang w:val="en-US"/>
+        </w:rPr>
+        <w:t>Echo</w:t>
+      </w:r>
+      <w:r>
+        <w:rPr>
+          <w:sz w:val="20"/>
+          <w:szCs w:val="20"/>
+          <w:rtl w:val="0"/>
+          <w:lang w:val="en-US"/>
+        </w:rPr>
+        <w:t>.other}</w:t>
       </w:r>
     </w:p>
     <w:p>

</xml_diff>

<commit_message>
Add ultrasound diagnostic part of epicrisis
</commit_message>
<xml_diff>
--- a/docs/main.docx
+++ b/docs/main.docx
@@ -536,30 +536,13 @@
         </w:tabs>
         <w:ind w:left="93" w:firstLine="0"/>
         <w:rPr>
-          <w:sz w:val="20"/>
-          <w:szCs w:val="20"/>
-        </w:rPr>
-      </w:pPr>
-      <w:r>
-        <w:rPr>
           <w:b w:val="1"/>
           <w:bCs w:val="1"/>
           <w:sz w:val="20"/>
           <w:szCs w:val="20"/>
-          <w:rtl w:val="0"/>
-          <w:lang w:val="en-US"/>
-        </w:rPr>
-        <w:t>{#</w:t>
-      </w:r>
-      <w:r>
-        <w:rPr>
-          <w:sz w:val="20"/>
-          <w:szCs w:val="20"/>
-          <w:rtl w:val="0"/>
-          <w:lang w:val="en-US"/>
-        </w:rPr>
-        <w:t>diagnosis.complication</w:t>
-      </w:r>
+          <w:lang w:val="en-US"/>
+        </w:rPr>
+      </w:pPr>
       <w:r>
         <w:rPr>
           <w:b w:val="1"/>
@@ -569,7 +552,16 @@
           <w:rtl w:val="0"/>
           <w:lang w:val="en-US"/>
         </w:rPr>
-        <w:t>}</w:t>
+        <w:t>{#</w:t>
+      </w:r>
+      <w:r>
+        <w:rPr>
+          <w:sz w:val="20"/>
+          <w:szCs w:val="20"/>
+          <w:rtl w:val="0"/>
+          <w:lang w:val="en-US"/>
+        </w:rPr>
+        <w:t>diagnosis.complication</w:t>
       </w:r>
       <w:r>
         <w:rPr>
@@ -578,10 +570,23 @@
           <w:sz w:val="20"/>
           <w:szCs w:val="20"/>
           <w:rtl w:val="0"/>
-          <w:lang w:val="ru-RU"/>
-        </w:rPr>
-        <w:t>Осложнения</w:t>
-      </w:r>
+          <w:lang w:val="en-US"/>
+        </w:rPr>
+        <w:t>}</w:t>
+      </w:r>
+    </w:p>
+    <w:p>
+      <w:pPr>
+        <w:pStyle w:val="Обычный"/>
+        <w:tabs>
+          <w:tab w:val="left" w:pos="5683"/>
+        </w:tabs>
+        <w:ind w:left="93" w:firstLine="0"/>
+        <w:rPr>
+          <w:sz w:val="20"/>
+          <w:szCs w:val="20"/>
+        </w:rPr>
+      </w:pPr>
       <w:r>
         <w:rPr>
           <w:b w:val="1"/>
@@ -591,7 +596,7 @@
           <w:rtl w:val="0"/>
           <w:lang w:val="ru-RU"/>
         </w:rPr>
-        <w:t>:</w:t>
+        <w:t>Осложнения</w:t>
       </w:r>
       <w:r>
         <w:rPr>
@@ -600,6 +605,17 @@
           <w:sz w:val="20"/>
           <w:szCs w:val="20"/>
           <w:rtl w:val="0"/>
+          <w:lang w:val="ru-RU"/>
+        </w:rPr>
+        <w:t>:</w:t>
+      </w:r>
+      <w:r>
+        <w:rPr>
+          <w:b w:val="1"/>
+          <w:bCs w:val="1"/>
+          <w:sz w:val="20"/>
+          <w:szCs w:val="20"/>
+          <w:rtl w:val="0"/>
           <w:lang w:val="en-US"/>
         </w:rPr>
         <w:t xml:space="preserve"> </w:t>
@@ -647,6 +663,7 @@
         <w:rPr>
           <w:sz w:val="20"/>
           <w:szCs w:val="20"/>
+          <w:lang w:val="en-US"/>
         </w:rPr>
       </w:pPr>
       <w:r>
@@ -658,6 +675,19 @@
         </w:rPr>
         <w:t>{#diagnosis.followingPart}</w:t>
       </w:r>
+    </w:p>
+    <w:p>
+      <w:pPr>
+        <w:pStyle w:val="Обычный"/>
+        <w:tabs>
+          <w:tab w:val="left" w:pos="5683"/>
+        </w:tabs>
+        <w:ind w:left="93" w:firstLine="0"/>
+        <w:rPr>
+          <w:sz w:val="20"/>
+          <w:szCs w:val="20"/>
+        </w:rPr>
+      </w:pPr>
       <w:r>
         <w:rPr>
           <w:b w:val="1"/>
@@ -973,25 +1003,7 @@
           <w:rtl w:val="0"/>
           <w:lang w:val="en-US"/>
         </w:rPr>
-        <w:t>{ecg</w:t>
-      </w:r>
-      <w:r>
-        <w:rPr>
-          <w:sz w:val="20"/>
-          <w:szCs w:val="20"/>
-          <w:rtl w:val="0"/>
-          <w:lang w:val="en-US"/>
-        </w:rPr>
-        <w:t>Echo</w:t>
-      </w:r>
-      <w:r>
-        <w:rPr>
-          <w:sz w:val="20"/>
-          <w:szCs w:val="20"/>
-          <w:rtl w:val="0"/>
-          <w:lang w:val="en-US"/>
-        </w:rPr>
-        <w:t>.arrival}</w:t>
+        <w:t>{ecgEcho.arrival}</w:t>
       </w:r>
     </w:p>
     <w:p>
@@ -1016,25 +1028,7 @@
           <w:rtl w:val="0"/>
           <w:lang w:val="en-US"/>
         </w:rPr>
-        <w:t>{ecg</w:t>
-      </w:r>
-      <w:r>
-        <w:rPr>
-          <w:sz w:val="20"/>
-          <w:szCs w:val="20"/>
-          <w:rtl w:val="0"/>
-          <w:lang w:val="en-US"/>
-        </w:rPr>
-        <w:t>Echo</w:t>
-      </w:r>
-      <w:r>
-        <w:rPr>
-          <w:sz w:val="20"/>
-          <w:szCs w:val="20"/>
-          <w:rtl w:val="0"/>
-          <w:lang w:val="en-US"/>
-        </w:rPr>
-        <w:t>.dynamic}</w:t>
+        <w:t>{ecgEcho.dynamic}</w:t>
       </w:r>
     </w:p>
     <w:p>
@@ -1059,25 +1053,7 @@
           <w:rtl w:val="0"/>
           <w:lang w:val="en-US"/>
         </w:rPr>
-        <w:t>{ecg</w:t>
-      </w:r>
-      <w:r>
-        <w:rPr>
-          <w:sz w:val="20"/>
-          <w:szCs w:val="20"/>
-          <w:rtl w:val="0"/>
-          <w:lang w:val="en-US"/>
-        </w:rPr>
-        <w:t>Echo</w:t>
-      </w:r>
-      <w:r>
-        <w:rPr>
-          <w:sz w:val="20"/>
-          <w:szCs w:val="20"/>
-          <w:rtl w:val="0"/>
-          <w:lang w:val="en-US"/>
-        </w:rPr>
-        <w:t>.ks}</w:t>
+        <w:t>{ecgEcho.ks}</w:t>
       </w:r>
     </w:p>
     <w:p>
@@ -1102,25 +1078,132 @@
           <w:rtl w:val="0"/>
           <w:lang w:val="en-US"/>
         </w:rPr>
-        <w:t>{ecg</w:t>
-      </w:r>
-      <w:r>
-        <w:rPr>
-          <w:sz w:val="20"/>
-          <w:szCs w:val="20"/>
-          <w:rtl w:val="0"/>
-          <w:lang w:val="en-US"/>
-        </w:rPr>
-        <w:t>Echo</w:t>
-      </w:r>
-      <w:r>
-        <w:rPr>
-          <w:sz w:val="20"/>
-          <w:szCs w:val="20"/>
-          <w:rtl w:val="0"/>
-          <w:lang w:val="en-US"/>
-        </w:rPr>
-        <w:t>.other}</w:t>
+        <w:t>{ecgEcho.other}</w:t>
+      </w:r>
+    </w:p>
+    <w:p>
+      <w:pPr>
+        <w:pStyle w:val="Обычный"/>
+        <w:tabs>
+          <w:tab w:val="left" w:pos="581"/>
+          <w:tab w:val="left" w:pos="1069"/>
+          <w:tab w:val="left" w:pos="3351"/>
+        </w:tabs>
+        <w:ind w:left="93" w:firstLine="0"/>
+        <w:rPr>
+          <w:sz w:val="20"/>
+          <w:szCs w:val="20"/>
+          <w:lang w:val="en-US"/>
+        </w:rPr>
+      </w:pPr>
+      <w:r>
+        <w:rPr>
+          <w:sz w:val="20"/>
+          <w:szCs w:val="20"/>
+          <w:rtl w:val="0"/>
+          <w:lang w:val="en-US"/>
+        </w:rPr>
+        <w:t>{usdScopia.obp}</w:t>
+      </w:r>
+    </w:p>
+    <w:p>
+      <w:pPr>
+        <w:pStyle w:val="Обычный"/>
+        <w:tabs>
+          <w:tab w:val="left" w:pos="581"/>
+          <w:tab w:val="left" w:pos="1069"/>
+          <w:tab w:val="left" w:pos="3351"/>
+        </w:tabs>
+        <w:ind w:left="93" w:firstLine="0"/>
+        <w:rPr>
+          <w:sz w:val="20"/>
+          <w:szCs w:val="20"/>
+          <w:lang w:val="en-US"/>
+        </w:rPr>
+      </w:pPr>
+      <w:r>
+        <w:rPr>
+          <w:sz w:val="20"/>
+          <w:szCs w:val="20"/>
+          <w:rtl w:val="0"/>
+          <w:lang w:val="en-US"/>
+        </w:rPr>
+        <w:t>{usdScopia.bca}</w:t>
+      </w:r>
+    </w:p>
+    <w:p>
+      <w:pPr>
+        <w:pStyle w:val="Обычный"/>
+        <w:tabs>
+          <w:tab w:val="left" w:pos="581"/>
+          <w:tab w:val="left" w:pos="1069"/>
+          <w:tab w:val="left" w:pos="3351"/>
+        </w:tabs>
+        <w:ind w:left="93" w:firstLine="0"/>
+        <w:rPr>
+          <w:sz w:val="20"/>
+          <w:szCs w:val="20"/>
+          <w:lang w:val="en-US"/>
+        </w:rPr>
+      </w:pPr>
+      <w:r>
+        <w:rPr>
+          <w:sz w:val="20"/>
+          <w:szCs w:val="20"/>
+          <w:rtl w:val="0"/>
+          <w:lang w:val="en-US"/>
+        </w:rPr>
+        <w:t>{usdScopia.fgds}</w:t>
+      </w:r>
+    </w:p>
+    <w:p>
+      <w:pPr>
+        <w:pStyle w:val="Обычный"/>
+        <w:tabs>
+          <w:tab w:val="left" w:pos="581"/>
+          <w:tab w:val="left" w:pos="1069"/>
+          <w:tab w:val="left" w:pos="3351"/>
+        </w:tabs>
+        <w:ind w:left="93" w:firstLine="0"/>
+        <w:rPr>
+          <w:sz w:val="20"/>
+          <w:szCs w:val="20"/>
+          <w:lang w:val="en-US"/>
+        </w:rPr>
+      </w:pPr>
+      <w:r>
+        <w:rPr>
+          <w:sz w:val="20"/>
+          <w:szCs w:val="20"/>
+          <w:rtl w:val="0"/>
+          <w:lang w:val="en-US"/>
+        </w:rPr>
+        <w:t>{usdScopia.bronchoscopy}</w:t>
+      </w:r>
+    </w:p>
+    <w:p>
+      <w:pPr>
+        <w:pStyle w:val="Обычный"/>
+        <w:tabs>
+          <w:tab w:val="left" w:pos="581"/>
+          <w:tab w:val="left" w:pos="1069"/>
+          <w:tab w:val="left" w:pos="3351"/>
+        </w:tabs>
+        <w:ind w:left="93" w:firstLine="0"/>
+        <w:rPr>
+          <w:sz w:val="20"/>
+          <w:szCs w:val="20"/>
+          <w:lang w:val="en-US"/>
+        </w:rPr>
+      </w:pPr>
+      <w:r>
+        <w:rPr>
+          <w:sz w:val="20"/>
+          <w:szCs w:val="20"/>
+          <w:rtl w:val="0"/>
+          <w:lang w:val="en-US"/>
+        </w:rPr>
+        <w:t>{usdScopia.other}</w:t>
       </w:r>
     </w:p>
     <w:p>

</xml_diff>

<commit_message>
Add xray info component
</commit_message>
<xml_diff>
--- a/docs/main.docx
+++ b/docs/main.docx
@@ -1204,6 +1204,106 @@
           <w:lang w:val="en-US"/>
         </w:rPr>
         <w:t>{usdScopia.other}</w:t>
+      </w:r>
+    </w:p>
+    <w:p>
+      <w:pPr>
+        <w:pStyle w:val="Обычный"/>
+        <w:tabs>
+          <w:tab w:val="left" w:pos="581"/>
+          <w:tab w:val="left" w:pos="1069"/>
+          <w:tab w:val="left" w:pos="3351"/>
+        </w:tabs>
+        <w:ind w:left="93" w:firstLine="0"/>
+        <w:rPr>
+          <w:sz w:val="20"/>
+          <w:szCs w:val="20"/>
+          <w:lang w:val="en-US"/>
+        </w:rPr>
+      </w:pPr>
+      <w:r>
+        <w:rPr>
+          <w:sz w:val="20"/>
+          <w:szCs w:val="20"/>
+          <w:rtl w:val="0"/>
+          <w:lang w:val="en-US"/>
+        </w:rPr>
+        <w:t>{xray.crgogk}</w:t>
+      </w:r>
+    </w:p>
+    <w:p>
+      <w:pPr>
+        <w:pStyle w:val="Обычный"/>
+        <w:tabs>
+          <w:tab w:val="left" w:pos="581"/>
+          <w:tab w:val="left" w:pos="1069"/>
+          <w:tab w:val="left" w:pos="3351"/>
+        </w:tabs>
+        <w:ind w:left="93" w:firstLine="0"/>
+        <w:rPr>
+          <w:sz w:val="20"/>
+          <w:szCs w:val="20"/>
+          <w:lang w:val="en-US"/>
+        </w:rPr>
+      </w:pPr>
+      <w:r>
+        <w:rPr>
+          <w:sz w:val="20"/>
+          <w:szCs w:val="20"/>
+          <w:rtl w:val="0"/>
+          <w:lang w:val="en-US"/>
+        </w:rPr>
+        <w:t>{xray.crgSkull}</w:t>
+      </w:r>
+    </w:p>
+    <w:p>
+      <w:pPr>
+        <w:pStyle w:val="Обычный"/>
+        <w:tabs>
+          <w:tab w:val="left" w:pos="581"/>
+          <w:tab w:val="left" w:pos="1069"/>
+          <w:tab w:val="left" w:pos="3351"/>
+        </w:tabs>
+        <w:ind w:left="93" w:firstLine="0"/>
+        <w:rPr>
+          <w:sz w:val="20"/>
+          <w:szCs w:val="20"/>
+          <w:lang w:val="en-US"/>
+        </w:rPr>
+      </w:pPr>
+      <w:r>
+        <w:rPr>
+          <w:sz w:val="20"/>
+          <w:szCs w:val="20"/>
+          <w:rtl w:val="0"/>
+          <w:lang w:val="en-US"/>
+        </w:rPr>
+        <w:t>{xray.jointsRoentgenography}</w:t>
+      </w:r>
+    </w:p>
+    <w:p>
+      <w:pPr>
+        <w:pStyle w:val="Обычный"/>
+        <w:tabs>
+          <w:tab w:val="left" w:pos="581"/>
+          <w:tab w:val="left" w:pos="1069"/>
+          <w:tab w:val="left" w:pos="3351"/>
+        </w:tabs>
+        <w:ind w:left="93" w:firstLine="0"/>
+        <w:rPr>
+          <w:sz w:val="20"/>
+          <w:szCs w:val="20"/>
+          <w:lang w:val="en-US"/>
+        </w:rPr>
+      </w:pPr>
+      <w:r>
+        <w:rPr>
+          <w:sz w:val="20"/>
+          <w:szCs w:val="20"/>
+          <w:rtl w:val="0"/>
+          <w:lang w:val="en-US"/>
+        </w:rPr>
+        <w:t>{xray.other}</w:t>
       </w:r>
     </w:p>
     <w:p>

</xml_diff>

<commit_message>
Add computer tomography component
</commit_message>
<xml_diff>
--- a/docs/main.docx
+++ b/docs/main.docx
@@ -1003,6 +1003,49 @@
           <w:rtl w:val="0"/>
           <w:lang w:val="en-US"/>
         </w:rPr>
+        <w:t>{</w:t>
+      </w:r>
+      <w:r>
+        <w:rPr>
+          <w:sz w:val="20"/>
+          <w:szCs w:val="20"/>
+          <w:rtl w:val="0"/>
+          <w:lang w:val="en-US"/>
+        </w:rPr>
+        <w:t>#</w:t>
+      </w:r>
+      <w:r>
+        <w:rPr>
+          <w:sz w:val="20"/>
+          <w:szCs w:val="20"/>
+          <w:rtl w:val="0"/>
+          <w:lang w:val="en-US"/>
+        </w:rPr>
+        <w:t>ecgEcho.arrival}</w:t>
+      </w:r>
+    </w:p>
+    <w:p>
+      <w:pPr>
+        <w:pStyle w:val="Обычный"/>
+        <w:tabs>
+          <w:tab w:val="left" w:pos="581"/>
+          <w:tab w:val="left" w:pos="1069"/>
+          <w:tab w:val="left" w:pos="3351"/>
+        </w:tabs>
+        <w:ind w:left="93" w:firstLine="0"/>
+        <w:rPr>
+          <w:sz w:val="20"/>
+          <w:szCs w:val="20"/>
+          <w:lang w:val="en-US"/>
+        </w:rPr>
+      </w:pPr>
+      <w:r>
+        <w:rPr>
+          <w:sz w:val="20"/>
+          <w:szCs w:val="20"/>
+          <w:rtl w:val="0"/>
+          <w:lang w:val="en-US"/>
+        </w:rPr>
         <w:t>{ecgEcho.arrival}</w:t>
       </w:r>
     </w:p>
@@ -1028,6 +1071,74 @@
           <w:rtl w:val="0"/>
           <w:lang w:val="en-US"/>
         </w:rPr>
+        <w:t>{</w:t>
+      </w:r>
+      <w:r>
+        <w:rPr>
+          <w:sz w:val="20"/>
+          <w:szCs w:val="20"/>
+          <w:rtl w:val="0"/>
+          <w:lang w:val="en-US"/>
+        </w:rPr>
+        <w:t>/</w:t>
+      </w:r>
+      <w:r>
+        <w:rPr>
+          <w:sz w:val="20"/>
+          <w:szCs w:val="20"/>
+          <w:rtl w:val="0"/>
+          <w:lang w:val="en-US"/>
+        </w:rPr>
+        <w:t>ecgEcho.arrival}</w:t>
+      </w:r>
+    </w:p>
+    <w:p>
+      <w:pPr>
+        <w:pStyle w:val="Обычный"/>
+        <w:tabs>
+          <w:tab w:val="left" w:pos="581"/>
+          <w:tab w:val="left" w:pos="1069"/>
+          <w:tab w:val="left" w:pos="3351"/>
+        </w:tabs>
+        <w:ind w:left="93" w:firstLine="0"/>
+        <w:rPr>
+          <w:sz w:val="20"/>
+          <w:szCs w:val="20"/>
+          <w:lang w:val="en-US"/>
+        </w:rPr>
+      </w:pPr>
+      <w:r>
+        <w:rPr>
+          <w:sz w:val="20"/>
+          <w:szCs w:val="20"/>
+          <w:rtl w:val="0"/>
+          <w:lang w:val="en-US"/>
+        </w:rPr>
+        <w:t>{#ecgEcho.dynamic}</w:t>
+      </w:r>
+    </w:p>
+    <w:p>
+      <w:pPr>
+        <w:pStyle w:val="Обычный"/>
+        <w:tabs>
+          <w:tab w:val="left" w:pos="581"/>
+          <w:tab w:val="left" w:pos="1069"/>
+          <w:tab w:val="left" w:pos="3351"/>
+        </w:tabs>
+        <w:ind w:left="93" w:firstLine="0"/>
+        <w:rPr>
+          <w:sz w:val="20"/>
+          <w:szCs w:val="20"/>
+          <w:lang w:val="en-US"/>
+        </w:rPr>
+      </w:pPr>
+      <w:r>
+        <w:rPr>
+          <w:sz w:val="20"/>
+          <w:szCs w:val="20"/>
+          <w:rtl w:val="0"/>
+          <w:lang w:val="en-US"/>
+        </w:rPr>
         <w:t>{ecgEcho.dynamic}</w:t>
       </w:r>
     </w:p>
@@ -1053,6 +1164,56 @@
           <w:rtl w:val="0"/>
           <w:lang w:val="en-US"/>
         </w:rPr>
+        <w:t>{/ecgEcho.dynamic}</w:t>
+      </w:r>
+    </w:p>
+    <w:p>
+      <w:pPr>
+        <w:pStyle w:val="Обычный"/>
+        <w:tabs>
+          <w:tab w:val="left" w:pos="581"/>
+          <w:tab w:val="left" w:pos="1069"/>
+          <w:tab w:val="left" w:pos="3351"/>
+        </w:tabs>
+        <w:ind w:left="93" w:firstLine="0"/>
+        <w:rPr>
+          <w:sz w:val="20"/>
+          <w:szCs w:val="20"/>
+          <w:lang w:val="en-US"/>
+        </w:rPr>
+      </w:pPr>
+      <w:r>
+        <w:rPr>
+          <w:sz w:val="20"/>
+          <w:szCs w:val="20"/>
+          <w:rtl w:val="0"/>
+          <w:lang w:val="en-US"/>
+        </w:rPr>
+        <w:t>{#ecgEcho.ks}</w:t>
+      </w:r>
+    </w:p>
+    <w:p>
+      <w:pPr>
+        <w:pStyle w:val="Обычный"/>
+        <w:tabs>
+          <w:tab w:val="left" w:pos="581"/>
+          <w:tab w:val="left" w:pos="1069"/>
+          <w:tab w:val="left" w:pos="3351"/>
+        </w:tabs>
+        <w:ind w:left="93" w:firstLine="0"/>
+        <w:rPr>
+          <w:sz w:val="20"/>
+          <w:szCs w:val="20"/>
+          <w:lang w:val="en-US"/>
+        </w:rPr>
+      </w:pPr>
+      <w:r>
+        <w:rPr>
+          <w:sz w:val="20"/>
+          <w:szCs w:val="20"/>
+          <w:rtl w:val="0"/>
+          <w:lang w:val="en-US"/>
+        </w:rPr>
         <w:t>{ecgEcho.ks}</w:t>
       </w:r>
     </w:p>
@@ -1078,6 +1239,56 @@
           <w:rtl w:val="0"/>
           <w:lang w:val="en-US"/>
         </w:rPr>
+        <w:t>{/ecgEcho.ks}</w:t>
+      </w:r>
+    </w:p>
+    <w:p>
+      <w:pPr>
+        <w:pStyle w:val="Обычный"/>
+        <w:tabs>
+          <w:tab w:val="left" w:pos="581"/>
+          <w:tab w:val="left" w:pos="1069"/>
+          <w:tab w:val="left" w:pos="3351"/>
+        </w:tabs>
+        <w:ind w:left="93" w:firstLine="0"/>
+        <w:rPr>
+          <w:sz w:val="20"/>
+          <w:szCs w:val="20"/>
+          <w:lang w:val="en-US"/>
+        </w:rPr>
+      </w:pPr>
+      <w:r>
+        <w:rPr>
+          <w:sz w:val="20"/>
+          <w:szCs w:val="20"/>
+          <w:rtl w:val="0"/>
+          <w:lang w:val="en-US"/>
+        </w:rPr>
+        <w:t>{#ecgEcho.other}</w:t>
+      </w:r>
+    </w:p>
+    <w:p>
+      <w:pPr>
+        <w:pStyle w:val="Обычный"/>
+        <w:tabs>
+          <w:tab w:val="left" w:pos="581"/>
+          <w:tab w:val="left" w:pos="1069"/>
+          <w:tab w:val="left" w:pos="3351"/>
+        </w:tabs>
+        <w:ind w:left="93" w:firstLine="0"/>
+        <w:rPr>
+          <w:sz w:val="20"/>
+          <w:szCs w:val="20"/>
+          <w:lang w:val="en-US"/>
+        </w:rPr>
+      </w:pPr>
+      <w:r>
+        <w:rPr>
+          <w:sz w:val="20"/>
+          <w:szCs w:val="20"/>
+          <w:rtl w:val="0"/>
+          <w:lang w:val="en-US"/>
+        </w:rPr>
         <w:t>{ecgEcho.other}</w:t>
       </w:r>
     </w:p>
@@ -1103,6 +1314,56 @@
           <w:rtl w:val="0"/>
           <w:lang w:val="en-US"/>
         </w:rPr>
+        <w:t>{/ecgEcho.other}</w:t>
+      </w:r>
+    </w:p>
+    <w:p>
+      <w:pPr>
+        <w:pStyle w:val="Обычный"/>
+        <w:tabs>
+          <w:tab w:val="left" w:pos="581"/>
+          <w:tab w:val="left" w:pos="1069"/>
+          <w:tab w:val="left" w:pos="3351"/>
+        </w:tabs>
+        <w:ind w:left="93" w:firstLine="0"/>
+        <w:rPr>
+          <w:sz w:val="20"/>
+          <w:szCs w:val="20"/>
+          <w:lang w:val="en-US"/>
+        </w:rPr>
+      </w:pPr>
+      <w:r>
+        <w:rPr>
+          <w:sz w:val="20"/>
+          <w:szCs w:val="20"/>
+          <w:rtl w:val="0"/>
+          <w:lang w:val="en-US"/>
+        </w:rPr>
+        <w:t>{#usdScopia.obp}</w:t>
+      </w:r>
+    </w:p>
+    <w:p>
+      <w:pPr>
+        <w:pStyle w:val="Обычный"/>
+        <w:tabs>
+          <w:tab w:val="left" w:pos="581"/>
+          <w:tab w:val="left" w:pos="1069"/>
+          <w:tab w:val="left" w:pos="3351"/>
+        </w:tabs>
+        <w:ind w:left="93" w:firstLine="0"/>
+        <w:rPr>
+          <w:sz w:val="20"/>
+          <w:szCs w:val="20"/>
+          <w:lang w:val="en-US"/>
+        </w:rPr>
+      </w:pPr>
+      <w:r>
+        <w:rPr>
+          <w:sz w:val="20"/>
+          <w:szCs w:val="20"/>
+          <w:rtl w:val="0"/>
+          <w:lang w:val="en-US"/>
+        </w:rPr>
         <w:t>{usdScopia.obp}</w:t>
       </w:r>
     </w:p>
@@ -1128,6 +1389,56 @@
           <w:rtl w:val="0"/>
           <w:lang w:val="en-US"/>
         </w:rPr>
+        <w:t>{/usdScopia.obp}</w:t>
+      </w:r>
+    </w:p>
+    <w:p>
+      <w:pPr>
+        <w:pStyle w:val="Обычный"/>
+        <w:tabs>
+          <w:tab w:val="left" w:pos="581"/>
+          <w:tab w:val="left" w:pos="1069"/>
+          <w:tab w:val="left" w:pos="3351"/>
+        </w:tabs>
+        <w:ind w:left="93" w:firstLine="0"/>
+        <w:rPr>
+          <w:sz w:val="20"/>
+          <w:szCs w:val="20"/>
+          <w:lang w:val="en-US"/>
+        </w:rPr>
+      </w:pPr>
+      <w:r>
+        <w:rPr>
+          <w:sz w:val="20"/>
+          <w:szCs w:val="20"/>
+          <w:rtl w:val="0"/>
+          <w:lang w:val="en-US"/>
+        </w:rPr>
+        <w:t>{#usdScopia.bca}</w:t>
+      </w:r>
+    </w:p>
+    <w:p>
+      <w:pPr>
+        <w:pStyle w:val="Обычный"/>
+        <w:tabs>
+          <w:tab w:val="left" w:pos="581"/>
+          <w:tab w:val="left" w:pos="1069"/>
+          <w:tab w:val="left" w:pos="3351"/>
+        </w:tabs>
+        <w:ind w:left="93" w:firstLine="0"/>
+        <w:rPr>
+          <w:sz w:val="20"/>
+          <w:szCs w:val="20"/>
+          <w:lang w:val="en-US"/>
+        </w:rPr>
+      </w:pPr>
+      <w:r>
+        <w:rPr>
+          <w:sz w:val="20"/>
+          <w:szCs w:val="20"/>
+          <w:rtl w:val="0"/>
+          <w:lang w:val="en-US"/>
+        </w:rPr>
         <w:t>{usdScopia.bca}</w:t>
       </w:r>
     </w:p>
@@ -1153,6 +1464,56 @@
           <w:rtl w:val="0"/>
           <w:lang w:val="en-US"/>
         </w:rPr>
+        <w:t>{/usdScopia.bca}</w:t>
+      </w:r>
+    </w:p>
+    <w:p>
+      <w:pPr>
+        <w:pStyle w:val="Обычный"/>
+        <w:tabs>
+          <w:tab w:val="left" w:pos="581"/>
+          <w:tab w:val="left" w:pos="1069"/>
+          <w:tab w:val="left" w:pos="3351"/>
+        </w:tabs>
+        <w:ind w:left="93" w:firstLine="0"/>
+        <w:rPr>
+          <w:sz w:val="20"/>
+          <w:szCs w:val="20"/>
+          <w:lang w:val="en-US"/>
+        </w:rPr>
+      </w:pPr>
+      <w:r>
+        <w:rPr>
+          <w:sz w:val="20"/>
+          <w:szCs w:val="20"/>
+          <w:rtl w:val="0"/>
+          <w:lang w:val="en-US"/>
+        </w:rPr>
+        <w:t>{#usdScopia.fgds}</w:t>
+      </w:r>
+    </w:p>
+    <w:p>
+      <w:pPr>
+        <w:pStyle w:val="Обычный"/>
+        <w:tabs>
+          <w:tab w:val="left" w:pos="581"/>
+          <w:tab w:val="left" w:pos="1069"/>
+          <w:tab w:val="left" w:pos="3351"/>
+        </w:tabs>
+        <w:ind w:left="93" w:firstLine="0"/>
+        <w:rPr>
+          <w:sz w:val="20"/>
+          <w:szCs w:val="20"/>
+          <w:lang w:val="en-US"/>
+        </w:rPr>
+      </w:pPr>
+      <w:r>
+        <w:rPr>
+          <w:sz w:val="20"/>
+          <w:szCs w:val="20"/>
+          <w:rtl w:val="0"/>
+          <w:lang w:val="en-US"/>
+        </w:rPr>
         <w:t>{usdScopia.fgds}</w:t>
       </w:r>
     </w:p>
@@ -1178,6 +1539,56 @@
           <w:rtl w:val="0"/>
           <w:lang w:val="en-US"/>
         </w:rPr>
+        <w:t>{/usdScopia.fgds}</w:t>
+      </w:r>
+    </w:p>
+    <w:p>
+      <w:pPr>
+        <w:pStyle w:val="Обычный"/>
+        <w:tabs>
+          <w:tab w:val="left" w:pos="581"/>
+          <w:tab w:val="left" w:pos="1069"/>
+          <w:tab w:val="left" w:pos="3351"/>
+        </w:tabs>
+        <w:ind w:left="93" w:firstLine="0"/>
+        <w:rPr>
+          <w:sz w:val="20"/>
+          <w:szCs w:val="20"/>
+          <w:lang w:val="en-US"/>
+        </w:rPr>
+      </w:pPr>
+      <w:r>
+        <w:rPr>
+          <w:sz w:val="20"/>
+          <w:szCs w:val="20"/>
+          <w:rtl w:val="0"/>
+          <w:lang w:val="en-US"/>
+        </w:rPr>
+        <w:t>{#usdScopia.bronchoscopy}</w:t>
+      </w:r>
+    </w:p>
+    <w:p>
+      <w:pPr>
+        <w:pStyle w:val="Обычный"/>
+        <w:tabs>
+          <w:tab w:val="left" w:pos="581"/>
+          <w:tab w:val="left" w:pos="1069"/>
+          <w:tab w:val="left" w:pos="3351"/>
+        </w:tabs>
+        <w:ind w:left="93" w:firstLine="0"/>
+        <w:rPr>
+          <w:sz w:val="20"/>
+          <w:szCs w:val="20"/>
+          <w:lang w:val="en-US"/>
+        </w:rPr>
+      </w:pPr>
+      <w:r>
+        <w:rPr>
+          <w:sz w:val="20"/>
+          <w:szCs w:val="20"/>
+          <w:rtl w:val="0"/>
+          <w:lang w:val="en-US"/>
+        </w:rPr>
         <w:t>{usdScopia.bronchoscopy}</w:t>
       </w:r>
     </w:p>
@@ -1203,6 +1614,56 @@
           <w:rtl w:val="0"/>
           <w:lang w:val="en-US"/>
         </w:rPr>
+        <w:t>{/usdScopia.bronchoscopy}</w:t>
+      </w:r>
+    </w:p>
+    <w:p>
+      <w:pPr>
+        <w:pStyle w:val="Обычный"/>
+        <w:tabs>
+          <w:tab w:val="left" w:pos="581"/>
+          <w:tab w:val="left" w:pos="1069"/>
+          <w:tab w:val="left" w:pos="3351"/>
+        </w:tabs>
+        <w:ind w:left="93" w:firstLine="0"/>
+        <w:rPr>
+          <w:sz w:val="20"/>
+          <w:szCs w:val="20"/>
+          <w:lang w:val="en-US"/>
+        </w:rPr>
+      </w:pPr>
+      <w:r>
+        <w:rPr>
+          <w:sz w:val="20"/>
+          <w:szCs w:val="20"/>
+          <w:rtl w:val="0"/>
+          <w:lang w:val="en-US"/>
+        </w:rPr>
+        <w:t>{#usdScopia.other}</w:t>
+      </w:r>
+    </w:p>
+    <w:p>
+      <w:pPr>
+        <w:pStyle w:val="Обычный"/>
+        <w:tabs>
+          <w:tab w:val="left" w:pos="581"/>
+          <w:tab w:val="left" w:pos="1069"/>
+          <w:tab w:val="left" w:pos="3351"/>
+        </w:tabs>
+        <w:ind w:left="93" w:firstLine="0"/>
+        <w:rPr>
+          <w:sz w:val="20"/>
+          <w:szCs w:val="20"/>
+          <w:lang w:val="en-US"/>
+        </w:rPr>
+      </w:pPr>
+      <w:r>
+        <w:rPr>
+          <w:sz w:val="20"/>
+          <w:szCs w:val="20"/>
+          <w:rtl w:val="0"/>
+          <w:lang w:val="en-US"/>
+        </w:rPr>
         <w:t>{usdScopia.other}</w:t>
       </w:r>
     </w:p>
@@ -1228,6 +1689,56 @@
           <w:rtl w:val="0"/>
           <w:lang w:val="en-US"/>
         </w:rPr>
+        <w:t>{/usdScopia.other}</w:t>
+      </w:r>
+    </w:p>
+    <w:p>
+      <w:pPr>
+        <w:pStyle w:val="Обычный"/>
+        <w:tabs>
+          <w:tab w:val="left" w:pos="581"/>
+          <w:tab w:val="left" w:pos="1069"/>
+          <w:tab w:val="left" w:pos="3351"/>
+        </w:tabs>
+        <w:ind w:left="93" w:firstLine="0"/>
+        <w:rPr>
+          <w:sz w:val="20"/>
+          <w:szCs w:val="20"/>
+          <w:lang w:val="en-US"/>
+        </w:rPr>
+      </w:pPr>
+      <w:r>
+        <w:rPr>
+          <w:sz w:val="20"/>
+          <w:szCs w:val="20"/>
+          <w:rtl w:val="0"/>
+          <w:lang w:val="en-US"/>
+        </w:rPr>
+        <w:t>{#xray.crgogk}</w:t>
+      </w:r>
+    </w:p>
+    <w:p>
+      <w:pPr>
+        <w:pStyle w:val="Обычный"/>
+        <w:tabs>
+          <w:tab w:val="left" w:pos="581"/>
+          <w:tab w:val="left" w:pos="1069"/>
+          <w:tab w:val="left" w:pos="3351"/>
+        </w:tabs>
+        <w:ind w:left="93" w:firstLine="0"/>
+        <w:rPr>
+          <w:sz w:val="20"/>
+          <w:szCs w:val="20"/>
+          <w:lang w:val="en-US"/>
+        </w:rPr>
+      </w:pPr>
+      <w:r>
+        <w:rPr>
+          <w:sz w:val="20"/>
+          <w:szCs w:val="20"/>
+          <w:rtl w:val="0"/>
+          <w:lang w:val="en-US"/>
+        </w:rPr>
         <w:t>{xray.crgogk}</w:t>
       </w:r>
     </w:p>
@@ -1253,6 +1764,56 @@
           <w:rtl w:val="0"/>
           <w:lang w:val="en-US"/>
         </w:rPr>
+        <w:t>{/xray.crgogk}</w:t>
+      </w:r>
+    </w:p>
+    <w:p>
+      <w:pPr>
+        <w:pStyle w:val="Обычный"/>
+        <w:tabs>
+          <w:tab w:val="left" w:pos="581"/>
+          <w:tab w:val="left" w:pos="1069"/>
+          <w:tab w:val="left" w:pos="3351"/>
+        </w:tabs>
+        <w:ind w:left="93" w:firstLine="0"/>
+        <w:rPr>
+          <w:sz w:val="20"/>
+          <w:szCs w:val="20"/>
+          <w:lang w:val="en-US"/>
+        </w:rPr>
+      </w:pPr>
+      <w:r>
+        <w:rPr>
+          <w:sz w:val="20"/>
+          <w:szCs w:val="20"/>
+          <w:rtl w:val="0"/>
+          <w:lang w:val="en-US"/>
+        </w:rPr>
+        <w:t>{#xray.crgSkull}</w:t>
+      </w:r>
+    </w:p>
+    <w:p>
+      <w:pPr>
+        <w:pStyle w:val="Обычный"/>
+        <w:tabs>
+          <w:tab w:val="left" w:pos="581"/>
+          <w:tab w:val="left" w:pos="1069"/>
+          <w:tab w:val="left" w:pos="3351"/>
+        </w:tabs>
+        <w:ind w:left="93" w:firstLine="0"/>
+        <w:rPr>
+          <w:sz w:val="20"/>
+          <w:szCs w:val="20"/>
+          <w:lang w:val="en-US"/>
+        </w:rPr>
+      </w:pPr>
+      <w:r>
+        <w:rPr>
+          <w:sz w:val="20"/>
+          <w:szCs w:val="20"/>
+          <w:rtl w:val="0"/>
+          <w:lang w:val="en-US"/>
+        </w:rPr>
         <w:t>{xray.crgSkull}</w:t>
       </w:r>
     </w:p>
@@ -1278,6 +1839,56 @@
           <w:rtl w:val="0"/>
           <w:lang w:val="en-US"/>
         </w:rPr>
+        <w:t>{/xray.crgSkull}</w:t>
+      </w:r>
+    </w:p>
+    <w:p>
+      <w:pPr>
+        <w:pStyle w:val="Обычный"/>
+        <w:tabs>
+          <w:tab w:val="left" w:pos="581"/>
+          <w:tab w:val="left" w:pos="1069"/>
+          <w:tab w:val="left" w:pos="3351"/>
+        </w:tabs>
+        <w:ind w:left="93" w:firstLine="0"/>
+        <w:rPr>
+          <w:sz w:val="20"/>
+          <w:szCs w:val="20"/>
+          <w:lang w:val="en-US"/>
+        </w:rPr>
+      </w:pPr>
+      <w:r>
+        <w:rPr>
+          <w:sz w:val="20"/>
+          <w:szCs w:val="20"/>
+          <w:rtl w:val="0"/>
+          <w:lang w:val="en-US"/>
+        </w:rPr>
+        <w:t>{#xray.jointsRoentgenography}</w:t>
+      </w:r>
+    </w:p>
+    <w:p>
+      <w:pPr>
+        <w:pStyle w:val="Обычный"/>
+        <w:tabs>
+          <w:tab w:val="left" w:pos="581"/>
+          <w:tab w:val="left" w:pos="1069"/>
+          <w:tab w:val="left" w:pos="3351"/>
+        </w:tabs>
+        <w:ind w:left="93" w:firstLine="0"/>
+        <w:rPr>
+          <w:sz w:val="20"/>
+          <w:szCs w:val="20"/>
+          <w:lang w:val="en-US"/>
+        </w:rPr>
+      </w:pPr>
+      <w:r>
+        <w:rPr>
+          <w:sz w:val="20"/>
+          <w:szCs w:val="20"/>
+          <w:rtl w:val="0"/>
+          <w:lang w:val="en-US"/>
+        </w:rPr>
         <w:t>{xray.jointsRoentgenography}</w:t>
       </w:r>
     </w:p>
@@ -1303,7 +1914,382 @@
           <w:rtl w:val="0"/>
           <w:lang w:val="en-US"/>
         </w:rPr>
+        <w:t>{/xray.jointsRoentgenography}</w:t>
+      </w:r>
+    </w:p>
+    <w:p>
+      <w:pPr>
+        <w:pStyle w:val="Обычный"/>
+        <w:tabs>
+          <w:tab w:val="left" w:pos="581"/>
+          <w:tab w:val="left" w:pos="1069"/>
+          <w:tab w:val="left" w:pos="3351"/>
+        </w:tabs>
+        <w:ind w:left="93" w:firstLine="0"/>
+        <w:rPr>
+          <w:sz w:val="20"/>
+          <w:szCs w:val="20"/>
+          <w:lang w:val="en-US"/>
+        </w:rPr>
+      </w:pPr>
+      <w:r>
+        <w:rPr>
+          <w:sz w:val="20"/>
+          <w:szCs w:val="20"/>
+          <w:rtl w:val="0"/>
+          <w:lang w:val="en-US"/>
+        </w:rPr>
+        <w:t>{#xray.other}</w:t>
+      </w:r>
+    </w:p>
+    <w:p>
+      <w:pPr>
+        <w:pStyle w:val="Обычный"/>
+        <w:tabs>
+          <w:tab w:val="left" w:pos="581"/>
+          <w:tab w:val="left" w:pos="1069"/>
+          <w:tab w:val="left" w:pos="3351"/>
+        </w:tabs>
+        <w:ind w:left="93" w:firstLine="0"/>
+        <w:rPr>
+          <w:sz w:val="20"/>
+          <w:szCs w:val="20"/>
+          <w:lang w:val="en-US"/>
+        </w:rPr>
+      </w:pPr>
+      <w:r>
+        <w:rPr>
+          <w:sz w:val="20"/>
+          <w:szCs w:val="20"/>
+          <w:rtl w:val="0"/>
+          <w:lang w:val="en-US"/>
+        </w:rPr>
         <w:t>{xray.other}</w:t>
+      </w:r>
+    </w:p>
+    <w:p>
+      <w:pPr>
+        <w:pStyle w:val="Обычный"/>
+        <w:tabs>
+          <w:tab w:val="left" w:pos="581"/>
+          <w:tab w:val="left" w:pos="1069"/>
+          <w:tab w:val="left" w:pos="3351"/>
+        </w:tabs>
+        <w:ind w:left="93" w:firstLine="0"/>
+        <w:rPr>
+          <w:sz w:val="20"/>
+          <w:szCs w:val="20"/>
+          <w:lang w:val="en-US"/>
+        </w:rPr>
+      </w:pPr>
+      <w:r>
+        <w:rPr>
+          <w:sz w:val="20"/>
+          <w:szCs w:val="20"/>
+          <w:rtl w:val="0"/>
+          <w:lang w:val="en-US"/>
+        </w:rPr>
+        <w:t>{/xray.other}</w:t>
+      </w:r>
+    </w:p>
+    <w:p>
+      <w:pPr>
+        <w:pStyle w:val="Обычный"/>
+        <w:tabs>
+          <w:tab w:val="left" w:pos="581"/>
+          <w:tab w:val="left" w:pos="1069"/>
+          <w:tab w:val="left" w:pos="3351"/>
+        </w:tabs>
+        <w:ind w:left="93" w:firstLine="0"/>
+        <w:rPr>
+          <w:sz w:val="20"/>
+          <w:szCs w:val="20"/>
+          <w:lang w:val="en-US"/>
+        </w:rPr>
+      </w:pPr>
+      <w:r>
+        <w:rPr>
+          <w:sz w:val="20"/>
+          <w:szCs w:val="20"/>
+          <w:rtl w:val="0"/>
+          <w:lang w:val="en-US"/>
+        </w:rPr>
+        <w:t>{#ct.head}</w:t>
+      </w:r>
+    </w:p>
+    <w:p>
+      <w:pPr>
+        <w:pStyle w:val="Обычный"/>
+        <w:tabs>
+          <w:tab w:val="left" w:pos="581"/>
+          <w:tab w:val="left" w:pos="1069"/>
+          <w:tab w:val="left" w:pos="3351"/>
+        </w:tabs>
+        <w:ind w:left="93" w:firstLine="0"/>
+        <w:rPr>
+          <w:sz w:val="20"/>
+          <w:szCs w:val="20"/>
+          <w:lang w:val="en-US"/>
+        </w:rPr>
+      </w:pPr>
+      <w:r>
+        <w:rPr>
+          <w:sz w:val="20"/>
+          <w:szCs w:val="20"/>
+          <w:rtl w:val="0"/>
+          <w:lang w:val="en-US"/>
+        </w:rPr>
+        <w:t>{ct.head}</w:t>
+      </w:r>
+    </w:p>
+    <w:p>
+      <w:pPr>
+        <w:pStyle w:val="Обычный"/>
+        <w:tabs>
+          <w:tab w:val="left" w:pos="581"/>
+          <w:tab w:val="left" w:pos="1069"/>
+          <w:tab w:val="left" w:pos="3351"/>
+        </w:tabs>
+        <w:ind w:left="93" w:firstLine="0"/>
+        <w:rPr>
+          <w:sz w:val="20"/>
+          <w:szCs w:val="20"/>
+          <w:lang w:val="en-US"/>
+        </w:rPr>
+      </w:pPr>
+      <w:r>
+        <w:rPr>
+          <w:sz w:val="20"/>
+          <w:szCs w:val="20"/>
+          <w:rtl w:val="0"/>
+          <w:lang w:val="en-US"/>
+        </w:rPr>
+        <w:t>{/ct.head}</w:t>
+      </w:r>
+    </w:p>
+    <w:p>
+      <w:pPr>
+        <w:pStyle w:val="Обычный"/>
+        <w:tabs>
+          <w:tab w:val="left" w:pos="581"/>
+          <w:tab w:val="left" w:pos="1069"/>
+          <w:tab w:val="left" w:pos="3351"/>
+        </w:tabs>
+        <w:ind w:left="93" w:firstLine="0"/>
+        <w:rPr>
+          <w:sz w:val="20"/>
+          <w:szCs w:val="20"/>
+          <w:lang w:val="en-US"/>
+        </w:rPr>
+      </w:pPr>
+      <w:r>
+        <w:rPr>
+          <w:sz w:val="20"/>
+          <w:szCs w:val="20"/>
+          <w:rtl w:val="0"/>
+          <w:lang w:val="en-US"/>
+        </w:rPr>
+        <w:t>{#ct.ogk}</w:t>
+      </w:r>
+    </w:p>
+    <w:p>
+      <w:pPr>
+        <w:pStyle w:val="Обычный"/>
+        <w:tabs>
+          <w:tab w:val="left" w:pos="581"/>
+          <w:tab w:val="left" w:pos="1069"/>
+          <w:tab w:val="left" w:pos="3351"/>
+        </w:tabs>
+        <w:ind w:left="93" w:firstLine="0"/>
+        <w:rPr>
+          <w:sz w:val="20"/>
+          <w:szCs w:val="20"/>
+          <w:lang w:val="en-US"/>
+        </w:rPr>
+      </w:pPr>
+      <w:r>
+        <w:rPr>
+          <w:sz w:val="20"/>
+          <w:szCs w:val="20"/>
+          <w:rtl w:val="0"/>
+          <w:lang w:val="en-US"/>
+        </w:rPr>
+        <w:t>{ct.ogk}</w:t>
+      </w:r>
+    </w:p>
+    <w:p>
+      <w:pPr>
+        <w:pStyle w:val="Обычный"/>
+        <w:tabs>
+          <w:tab w:val="left" w:pos="581"/>
+          <w:tab w:val="left" w:pos="1069"/>
+          <w:tab w:val="left" w:pos="3351"/>
+        </w:tabs>
+        <w:ind w:left="93" w:firstLine="0"/>
+        <w:rPr>
+          <w:sz w:val="20"/>
+          <w:szCs w:val="20"/>
+          <w:lang w:val="en-US"/>
+        </w:rPr>
+      </w:pPr>
+      <w:r>
+        <w:rPr>
+          <w:sz w:val="20"/>
+          <w:szCs w:val="20"/>
+          <w:rtl w:val="0"/>
+          <w:lang w:val="en-US"/>
+        </w:rPr>
+        <w:t>{/ct.ogk}</w:t>
+      </w:r>
+    </w:p>
+    <w:p>
+      <w:pPr>
+        <w:pStyle w:val="Обычный"/>
+        <w:tabs>
+          <w:tab w:val="left" w:pos="581"/>
+          <w:tab w:val="left" w:pos="1069"/>
+          <w:tab w:val="left" w:pos="3351"/>
+        </w:tabs>
+        <w:ind w:left="93" w:firstLine="0"/>
+        <w:rPr>
+          <w:sz w:val="20"/>
+          <w:szCs w:val="20"/>
+          <w:lang w:val="en-US"/>
+        </w:rPr>
+      </w:pPr>
+      <w:r>
+        <w:rPr>
+          <w:sz w:val="20"/>
+          <w:szCs w:val="20"/>
+          <w:rtl w:val="0"/>
+          <w:lang w:val="en-US"/>
+        </w:rPr>
+        <w:t>{#ct.obp}</w:t>
+      </w:r>
+    </w:p>
+    <w:p>
+      <w:pPr>
+        <w:pStyle w:val="Обычный"/>
+        <w:tabs>
+          <w:tab w:val="left" w:pos="581"/>
+          <w:tab w:val="left" w:pos="1069"/>
+          <w:tab w:val="left" w:pos="3351"/>
+        </w:tabs>
+        <w:ind w:left="93" w:firstLine="0"/>
+        <w:rPr>
+          <w:sz w:val="20"/>
+          <w:szCs w:val="20"/>
+          <w:lang w:val="en-US"/>
+        </w:rPr>
+      </w:pPr>
+      <w:r>
+        <w:rPr>
+          <w:sz w:val="20"/>
+          <w:szCs w:val="20"/>
+          <w:rtl w:val="0"/>
+          <w:lang w:val="en-US"/>
+        </w:rPr>
+        <w:t>{ct.obp}</w:t>
+      </w:r>
+    </w:p>
+    <w:p>
+      <w:pPr>
+        <w:pStyle w:val="Обычный"/>
+        <w:tabs>
+          <w:tab w:val="left" w:pos="581"/>
+          <w:tab w:val="left" w:pos="1069"/>
+          <w:tab w:val="left" w:pos="3351"/>
+        </w:tabs>
+        <w:ind w:left="93" w:firstLine="0"/>
+        <w:rPr>
+          <w:sz w:val="20"/>
+          <w:szCs w:val="20"/>
+          <w:lang w:val="en-US"/>
+        </w:rPr>
+      </w:pPr>
+      <w:r>
+        <w:rPr>
+          <w:sz w:val="20"/>
+          <w:szCs w:val="20"/>
+          <w:rtl w:val="0"/>
+          <w:lang w:val="en-US"/>
+        </w:rPr>
+        <w:t>{/ct.obp}</w:t>
+      </w:r>
+    </w:p>
+    <w:p>
+      <w:pPr>
+        <w:pStyle w:val="Обычный"/>
+        <w:tabs>
+          <w:tab w:val="left" w:pos="581"/>
+          <w:tab w:val="left" w:pos="1069"/>
+          <w:tab w:val="left" w:pos="3351"/>
+        </w:tabs>
+        <w:ind w:left="93" w:firstLine="0"/>
+        <w:rPr>
+          <w:sz w:val="20"/>
+          <w:szCs w:val="20"/>
+          <w:lang w:val="en-US"/>
+        </w:rPr>
+      </w:pPr>
+      <w:r>
+        <w:rPr>
+          <w:sz w:val="20"/>
+          <w:szCs w:val="20"/>
+          <w:rtl w:val="0"/>
+          <w:lang w:val="en-US"/>
+        </w:rPr>
+        <w:t>{#ct.other}</w:t>
+      </w:r>
+    </w:p>
+    <w:p>
+      <w:pPr>
+        <w:pStyle w:val="Обычный"/>
+        <w:tabs>
+          <w:tab w:val="left" w:pos="581"/>
+          <w:tab w:val="left" w:pos="1069"/>
+          <w:tab w:val="left" w:pos="3351"/>
+        </w:tabs>
+        <w:ind w:left="93" w:firstLine="0"/>
+        <w:rPr>
+          <w:sz w:val="20"/>
+          <w:szCs w:val="20"/>
+          <w:lang w:val="en-US"/>
+        </w:rPr>
+      </w:pPr>
+      <w:r>
+        <w:rPr>
+          <w:sz w:val="20"/>
+          <w:szCs w:val="20"/>
+          <w:rtl w:val="0"/>
+          <w:lang w:val="en-US"/>
+        </w:rPr>
+        <w:t>{ct.other}</w:t>
+      </w:r>
+    </w:p>
+    <w:p>
+      <w:pPr>
+        <w:pStyle w:val="Обычный"/>
+        <w:tabs>
+          <w:tab w:val="left" w:pos="581"/>
+          <w:tab w:val="left" w:pos="1069"/>
+          <w:tab w:val="left" w:pos="3351"/>
+        </w:tabs>
+        <w:ind w:left="93" w:firstLine="0"/>
+        <w:rPr>
+          <w:sz w:val="20"/>
+          <w:szCs w:val="20"/>
+          <w:lang w:val="en-US"/>
+        </w:rPr>
+      </w:pPr>
+      <w:r>
+        <w:rPr>
+          <w:sz w:val="20"/>
+          <w:szCs w:val="20"/>
+          <w:rtl w:val="0"/>
+          <w:lang w:val="en-US"/>
+        </w:rPr>
+        <w:t>{/ct.other}</w:t>
       </w:r>
     </w:p>
     <w:p>

</xml_diff>

<commit_message>
Add medicine recommendations block
</commit_message>
<xml_diff>
--- a/docs/main.docx
+++ b/docs/main.docx
@@ -2278,25 +2278,691 @@
           <w:rtl w:val="0"/>
           <w:lang w:val="en-US"/>
         </w:rPr>
-        <w:t>{#</w:t>
-      </w:r>
-      <w:r>
-        <w:rPr>
-          <w:sz w:val="20"/>
-          <w:szCs w:val="20"/>
-          <w:rtl w:val="0"/>
-          <w:lang w:val="en-US"/>
-        </w:rPr>
-        <w:t>examination.</w:t>
-      </w:r>
-      <w:r>
-        <w:rPr>
-          <w:sz w:val="20"/>
-          <w:szCs w:val="20"/>
-          <w:rtl w:val="0"/>
-          <w:lang w:val="en-US"/>
-        </w:rPr>
-        <w:t>ophthalmologist</w:t>
+        <w:t>{#examination.ophthalmologist}</w:t>
+      </w:r>
+    </w:p>
+    <w:p>
+      <w:pPr>
+        <w:pStyle w:val="Обычный"/>
+        <w:tabs>
+          <w:tab w:val="left" w:pos="581"/>
+          <w:tab w:val="left" w:pos="1069"/>
+          <w:tab w:val="left" w:pos="3351"/>
+        </w:tabs>
+        <w:ind w:left="93" w:firstLine="0"/>
+        <w:rPr>
+          <w:sz w:val="20"/>
+          <w:szCs w:val="20"/>
+          <w:lang w:val="en-US"/>
+        </w:rPr>
+      </w:pPr>
+      <w:r>
+        <w:rPr>
+          <w:sz w:val="20"/>
+          <w:szCs w:val="20"/>
+          <w:rtl w:val="0"/>
+          <w:lang w:val="en-US"/>
+        </w:rPr>
+        <w:t>{examination.ophthalmologist}</w:t>
+      </w:r>
+    </w:p>
+    <w:p>
+      <w:pPr>
+        <w:pStyle w:val="Обычный"/>
+        <w:tabs>
+          <w:tab w:val="left" w:pos="581"/>
+          <w:tab w:val="left" w:pos="1069"/>
+          <w:tab w:val="left" w:pos="3351"/>
+        </w:tabs>
+        <w:ind w:left="93" w:firstLine="0"/>
+        <w:rPr>
+          <w:sz w:val="20"/>
+          <w:szCs w:val="20"/>
+          <w:lang w:val="en-US"/>
+        </w:rPr>
+      </w:pPr>
+      <w:r>
+        <w:rPr>
+          <w:sz w:val="20"/>
+          <w:szCs w:val="20"/>
+          <w:rtl w:val="0"/>
+          <w:lang w:val="en-US"/>
+        </w:rPr>
+        <w:t>{/examination.ophthalmologist}</w:t>
+      </w:r>
+    </w:p>
+    <w:p>
+      <w:pPr>
+        <w:pStyle w:val="Обычный"/>
+        <w:tabs>
+          <w:tab w:val="left" w:pos="581"/>
+          <w:tab w:val="left" w:pos="1069"/>
+          <w:tab w:val="left" w:pos="3351"/>
+        </w:tabs>
+        <w:ind w:left="93" w:firstLine="0"/>
+        <w:rPr>
+          <w:sz w:val="20"/>
+          <w:szCs w:val="20"/>
+          <w:lang w:val="en-US"/>
+        </w:rPr>
+      </w:pPr>
+      <w:r>
+        <w:rPr>
+          <w:sz w:val="20"/>
+          <w:szCs w:val="20"/>
+          <w:rtl w:val="0"/>
+          <w:lang w:val="en-US"/>
+        </w:rPr>
+        <w:t>{#examination.entDoctor}</w:t>
+      </w:r>
+    </w:p>
+    <w:p>
+      <w:pPr>
+        <w:pStyle w:val="Обычный"/>
+        <w:tabs>
+          <w:tab w:val="left" w:pos="581"/>
+          <w:tab w:val="left" w:pos="1069"/>
+          <w:tab w:val="left" w:pos="3351"/>
+        </w:tabs>
+        <w:ind w:left="93" w:firstLine="0"/>
+        <w:rPr>
+          <w:sz w:val="20"/>
+          <w:szCs w:val="20"/>
+          <w:lang w:val="en-US"/>
+        </w:rPr>
+      </w:pPr>
+      <w:r>
+        <w:rPr>
+          <w:sz w:val="20"/>
+          <w:szCs w:val="20"/>
+          <w:rtl w:val="0"/>
+          <w:lang w:val="en-US"/>
+        </w:rPr>
+        <w:t>{examination.entDoctor}</w:t>
+      </w:r>
+    </w:p>
+    <w:p>
+      <w:pPr>
+        <w:pStyle w:val="Обычный"/>
+        <w:tabs>
+          <w:tab w:val="left" w:pos="581"/>
+          <w:tab w:val="left" w:pos="1069"/>
+          <w:tab w:val="left" w:pos="3351"/>
+        </w:tabs>
+        <w:ind w:left="93" w:firstLine="0"/>
+        <w:rPr>
+          <w:sz w:val="20"/>
+          <w:szCs w:val="20"/>
+          <w:lang w:val="en-US"/>
+        </w:rPr>
+      </w:pPr>
+      <w:r>
+        <w:rPr>
+          <w:sz w:val="20"/>
+          <w:szCs w:val="20"/>
+          <w:rtl w:val="0"/>
+          <w:lang w:val="en-US"/>
+        </w:rPr>
+        <w:t>{/examination.entDoctor}</w:t>
+      </w:r>
+    </w:p>
+    <w:p>
+      <w:pPr>
+        <w:pStyle w:val="Обычный"/>
+        <w:tabs>
+          <w:tab w:val="left" w:pos="581"/>
+          <w:tab w:val="left" w:pos="1069"/>
+          <w:tab w:val="left" w:pos="3351"/>
+        </w:tabs>
+        <w:ind w:left="93" w:firstLine="0"/>
+        <w:rPr>
+          <w:sz w:val="20"/>
+          <w:szCs w:val="20"/>
+          <w:lang w:val="en-US"/>
+        </w:rPr>
+      </w:pPr>
+      <w:r>
+        <w:rPr>
+          <w:sz w:val="20"/>
+          <w:szCs w:val="20"/>
+          <w:rtl w:val="0"/>
+          <w:lang w:val="en-US"/>
+        </w:rPr>
+        <w:t>{#examination.urological}</w:t>
+      </w:r>
+    </w:p>
+    <w:p>
+      <w:pPr>
+        <w:pStyle w:val="Обычный"/>
+        <w:tabs>
+          <w:tab w:val="left" w:pos="581"/>
+          <w:tab w:val="left" w:pos="1069"/>
+          <w:tab w:val="left" w:pos="3351"/>
+        </w:tabs>
+        <w:ind w:left="93" w:firstLine="0"/>
+        <w:rPr>
+          <w:sz w:val="20"/>
+          <w:szCs w:val="20"/>
+          <w:lang w:val="en-US"/>
+        </w:rPr>
+      </w:pPr>
+      <w:r>
+        <w:rPr>
+          <w:sz w:val="20"/>
+          <w:szCs w:val="20"/>
+          <w:rtl w:val="0"/>
+          <w:lang w:val="en-US"/>
+        </w:rPr>
+        <w:t>{examination.urological}</w:t>
+      </w:r>
+    </w:p>
+    <w:p>
+      <w:pPr>
+        <w:pStyle w:val="Обычный"/>
+        <w:tabs>
+          <w:tab w:val="left" w:pos="581"/>
+          <w:tab w:val="left" w:pos="1069"/>
+          <w:tab w:val="left" w:pos="3351"/>
+        </w:tabs>
+        <w:ind w:left="93" w:firstLine="0"/>
+        <w:rPr>
+          <w:sz w:val="20"/>
+          <w:szCs w:val="20"/>
+          <w:lang w:val="en-US"/>
+        </w:rPr>
+      </w:pPr>
+      <w:r>
+        <w:rPr>
+          <w:sz w:val="20"/>
+          <w:szCs w:val="20"/>
+          <w:rtl w:val="0"/>
+          <w:lang w:val="en-US"/>
+        </w:rPr>
+        <w:t>{/examination.urological}</w:t>
+      </w:r>
+    </w:p>
+    <w:p>
+      <w:pPr>
+        <w:pStyle w:val="Обычный"/>
+        <w:tabs>
+          <w:tab w:val="left" w:pos="581"/>
+          <w:tab w:val="left" w:pos="1069"/>
+          <w:tab w:val="left" w:pos="3351"/>
+        </w:tabs>
+        <w:ind w:left="93" w:firstLine="0"/>
+        <w:rPr>
+          <w:sz w:val="20"/>
+          <w:szCs w:val="20"/>
+          <w:lang w:val="en-US"/>
+        </w:rPr>
+      </w:pPr>
+      <w:r>
+        <w:rPr>
+          <w:sz w:val="20"/>
+          <w:szCs w:val="20"/>
+          <w:rtl w:val="0"/>
+          <w:lang w:val="en-US"/>
+        </w:rPr>
+        <w:t>{#examination.physiotherapist}</w:t>
+      </w:r>
+    </w:p>
+    <w:p>
+      <w:pPr>
+        <w:pStyle w:val="Обычный"/>
+        <w:tabs>
+          <w:tab w:val="left" w:pos="581"/>
+          <w:tab w:val="left" w:pos="1069"/>
+          <w:tab w:val="left" w:pos="3351"/>
+        </w:tabs>
+        <w:ind w:left="93" w:firstLine="0"/>
+        <w:rPr>
+          <w:sz w:val="20"/>
+          <w:szCs w:val="20"/>
+          <w:lang w:val="en-US"/>
+        </w:rPr>
+      </w:pPr>
+      <w:r>
+        <w:rPr>
+          <w:sz w:val="20"/>
+          <w:szCs w:val="20"/>
+          <w:rtl w:val="0"/>
+          <w:lang w:val="en-US"/>
+        </w:rPr>
+        <w:t>{examination.physiotherapist}</w:t>
+      </w:r>
+    </w:p>
+    <w:p>
+      <w:pPr>
+        <w:pStyle w:val="Обычный"/>
+        <w:tabs>
+          <w:tab w:val="left" w:pos="581"/>
+          <w:tab w:val="left" w:pos="1069"/>
+          <w:tab w:val="left" w:pos="3351"/>
+        </w:tabs>
+        <w:ind w:left="93" w:firstLine="0"/>
+        <w:rPr>
+          <w:sz w:val="20"/>
+          <w:szCs w:val="20"/>
+          <w:lang w:val="en-US"/>
+        </w:rPr>
+      </w:pPr>
+      <w:r>
+        <w:rPr>
+          <w:sz w:val="20"/>
+          <w:szCs w:val="20"/>
+          <w:rtl w:val="0"/>
+          <w:lang w:val="en-US"/>
+        </w:rPr>
+        <w:t>{/examination.physiotherapist}</w:t>
+      </w:r>
+    </w:p>
+    <w:p>
+      <w:pPr>
+        <w:pStyle w:val="Обычный"/>
+        <w:tabs>
+          <w:tab w:val="left" w:pos="581"/>
+          <w:tab w:val="left" w:pos="1069"/>
+          <w:tab w:val="left" w:pos="3351"/>
+        </w:tabs>
+        <w:ind w:left="93" w:firstLine="0"/>
+        <w:rPr>
+          <w:sz w:val="20"/>
+          <w:szCs w:val="20"/>
+          <w:lang w:val="en-US"/>
+        </w:rPr>
+      </w:pPr>
+      <w:r>
+        <w:rPr>
+          <w:sz w:val="20"/>
+          <w:szCs w:val="20"/>
+          <w:rtl w:val="0"/>
+          <w:lang w:val="en-US"/>
+        </w:rPr>
+        <w:t>{#examination.psychiatric}</w:t>
+      </w:r>
+    </w:p>
+    <w:p>
+      <w:pPr>
+        <w:pStyle w:val="Обычный"/>
+        <w:tabs>
+          <w:tab w:val="left" w:pos="581"/>
+          <w:tab w:val="left" w:pos="1069"/>
+          <w:tab w:val="left" w:pos="3351"/>
+        </w:tabs>
+        <w:ind w:left="93" w:firstLine="0"/>
+        <w:rPr>
+          <w:sz w:val="20"/>
+          <w:szCs w:val="20"/>
+          <w:lang w:val="en-US"/>
+        </w:rPr>
+      </w:pPr>
+      <w:r>
+        <w:rPr>
+          <w:sz w:val="20"/>
+          <w:szCs w:val="20"/>
+          <w:rtl w:val="0"/>
+          <w:lang w:val="en-US"/>
+        </w:rPr>
+        <w:t>{examination.psychiatric}</w:t>
+      </w:r>
+    </w:p>
+    <w:p>
+      <w:pPr>
+        <w:pStyle w:val="Обычный"/>
+        <w:tabs>
+          <w:tab w:val="left" w:pos="581"/>
+          <w:tab w:val="left" w:pos="1069"/>
+          <w:tab w:val="left" w:pos="3351"/>
+        </w:tabs>
+        <w:ind w:left="93" w:firstLine="0"/>
+        <w:rPr>
+          <w:sz w:val="20"/>
+          <w:szCs w:val="20"/>
+          <w:lang w:val="en-US"/>
+        </w:rPr>
+      </w:pPr>
+      <w:r>
+        <w:rPr>
+          <w:sz w:val="20"/>
+          <w:szCs w:val="20"/>
+          <w:rtl w:val="0"/>
+          <w:lang w:val="en-US"/>
+        </w:rPr>
+        <w:t>{/examination.psychiatric}</w:t>
+      </w:r>
+    </w:p>
+    <w:p>
+      <w:pPr>
+        <w:pStyle w:val="Обычный"/>
+        <w:tabs>
+          <w:tab w:val="left" w:pos="581"/>
+          <w:tab w:val="left" w:pos="1069"/>
+          <w:tab w:val="left" w:pos="3351"/>
+        </w:tabs>
+        <w:ind w:left="93" w:firstLine="0"/>
+        <w:rPr>
+          <w:sz w:val="20"/>
+          <w:szCs w:val="20"/>
+          <w:lang w:val="en-US"/>
+        </w:rPr>
+      </w:pPr>
+      <w:r>
+        <w:rPr>
+          <w:sz w:val="20"/>
+          <w:szCs w:val="20"/>
+          <w:rtl w:val="0"/>
+          <w:lang w:val="en-US"/>
+        </w:rPr>
+        <w:t>{#examination.surgeon}</w:t>
+      </w:r>
+    </w:p>
+    <w:p>
+      <w:pPr>
+        <w:pStyle w:val="Обычный"/>
+        <w:tabs>
+          <w:tab w:val="left" w:pos="581"/>
+          <w:tab w:val="left" w:pos="1069"/>
+          <w:tab w:val="left" w:pos="3351"/>
+        </w:tabs>
+        <w:ind w:left="93" w:firstLine="0"/>
+        <w:rPr>
+          <w:sz w:val="20"/>
+          <w:szCs w:val="20"/>
+          <w:lang w:val="en-US"/>
+        </w:rPr>
+      </w:pPr>
+      <w:r>
+        <w:rPr>
+          <w:sz w:val="20"/>
+          <w:szCs w:val="20"/>
+          <w:rtl w:val="0"/>
+          <w:lang w:val="en-US"/>
+        </w:rPr>
+        <w:t>{examination.surgeon}</w:t>
+      </w:r>
+    </w:p>
+    <w:p>
+      <w:pPr>
+        <w:pStyle w:val="Обычный"/>
+        <w:tabs>
+          <w:tab w:val="left" w:pos="581"/>
+          <w:tab w:val="left" w:pos="1069"/>
+          <w:tab w:val="left" w:pos="3351"/>
+        </w:tabs>
+        <w:ind w:left="93" w:firstLine="0"/>
+        <w:rPr>
+          <w:sz w:val="20"/>
+          <w:szCs w:val="20"/>
+          <w:lang w:val="en-US"/>
+        </w:rPr>
+      </w:pPr>
+      <w:r>
+        <w:rPr>
+          <w:sz w:val="20"/>
+          <w:szCs w:val="20"/>
+          <w:rtl w:val="0"/>
+          <w:lang w:val="en-US"/>
+        </w:rPr>
+        <w:t>{/examination.surgeon}</w:t>
+      </w:r>
+    </w:p>
+    <w:p>
+      <w:pPr>
+        <w:pStyle w:val="Обычный"/>
+        <w:tabs>
+          <w:tab w:val="left" w:pos="581"/>
+          <w:tab w:val="left" w:pos="1069"/>
+          <w:tab w:val="left" w:pos="3351"/>
+        </w:tabs>
+        <w:ind w:left="93" w:firstLine="0"/>
+        <w:rPr>
+          <w:sz w:val="20"/>
+          <w:szCs w:val="20"/>
+          <w:lang w:val="en-US"/>
+        </w:rPr>
+      </w:pPr>
+      <w:r>
+        <w:rPr>
+          <w:sz w:val="20"/>
+          <w:szCs w:val="20"/>
+          <w:rtl w:val="0"/>
+          <w:lang w:val="en-US"/>
+        </w:rPr>
+        <w:t>{#examination.oncologist}</w:t>
+      </w:r>
+    </w:p>
+    <w:p>
+      <w:pPr>
+        <w:pStyle w:val="Обычный"/>
+        <w:tabs>
+          <w:tab w:val="left" w:pos="581"/>
+          <w:tab w:val="left" w:pos="1069"/>
+          <w:tab w:val="left" w:pos="3351"/>
+        </w:tabs>
+        <w:ind w:left="93" w:firstLine="0"/>
+        <w:rPr>
+          <w:sz w:val="20"/>
+          <w:szCs w:val="20"/>
+          <w:lang w:val="en-US"/>
+        </w:rPr>
+      </w:pPr>
+      <w:r>
+        <w:rPr>
+          <w:sz w:val="20"/>
+          <w:szCs w:val="20"/>
+          <w:rtl w:val="0"/>
+          <w:lang w:val="en-US"/>
+        </w:rPr>
+        <w:t>{examination.oncologist}</w:t>
+      </w:r>
+    </w:p>
+    <w:p>
+      <w:pPr>
+        <w:pStyle w:val="Обычный"/>
+        <w:tabs>
+          <w:tab w:val="left" w:pos="581"/>
+          <w:tab w:val="left" w:pos="1069"/>
+          <w:tab w:val="left" w:pos="3351"/>
+        </w:tabs>
+        <w:ind w:left="93" w:firstLine="0"/>
+        <w:rPr>
+          <w:sz w:val="20"/>
+          <w:szCs w:val="20"/>
+          <w:lang w:val="en-US"/>
+        </w:rPr>
+      </w:pPr>
+      <w:r>
+        <w:rPr>
+          <w:sz w:val="20"/>
+          <w:szCs w:val="20"/>
+          <w:rtl w:val="0"/>
+          <w:lang w:val="en-US"/>
+        </w:rPr>
+        <w:t>{/examination.oncologist}</w:t>
+      </w:r>
+    </w:p>
+    <w:p>
+      <w:pPr>
+        <w:pStyle w:val="Обычный"/>
+        <w:tabs>
+          <w:tab w:val="left" w:pos="581"/>
+          <w:tab w:val="left" w:pos="1069"/>
+          <w:tab w:val="left" w:pos="3351"/>
+        </w:tabs>
+        <w:ind w:left="93" w:firstLine="0"/>
+        <w:rPr>
+          <w:sz w:val="20"/>
+          <w:szCs w:val="20"/>
+          <w:lang w:val="en-US"/>
+        </w:rPr>
+      </w:pPr>
+      <w:r>
+        <w:rPr>
+          <w:sz w:val="20"/>
+          <w:szCs w:val="20"/>
+          <w:rtl w:val="0"/>
+          <w:lang w:val="en-US"/>
+        </w:rPr>
+        <w:t>{#examination.midwife}</w:t>
+      </w:r>
+    </w:p>
+    <w:p>
+      <w:pPr>
+        <w:pStyle w:val="Обычный"/>
+        <w:tabs>
+          <w:tab w:val="left" w:pos="581"/>
+          <w:tab w:val="left" w:pos="1069"/>
+          <w:tab w:val="left" w:pos="3351"/>
+        </w:tabs>
+        <w:ind w:left="93" w:firstLine="0"/>
+        <w:rPr>
+          <w:sz w:val="20"/>
+          <w:szCs w:val="20"/>
+          <w:lang w:val="en-US"/>
+        </w:rPr>
+      </w:pPr>
+      <w:r>
+        <w:rPr>
+          <w:sz w:val="20"/>
+          <w:szCs w:val="20"/>
+          <w:rtl w:val="0"/>
+          <w:lang w:val="en-US"/>
+        </w:rPr>
+        <w:t>{examination.midwife}</w:t>
+      </w:r>
+    </w:p>
+    <w:p>
+      <w:pPr>
+        <w:pStyle w:val="Обычный"/>
+        <w:tabs>
+          <w:tab w:val="left" w:pos="581"/>
+          <w:tab w:val="left" w:pos="1069"/>
+          <w:tab w:val="left" w:pos="3351"/>
+        </w:tabs>
+        <w:ind w:left="93" w:firstLine="0"/>
+        <w:rPr>
+          <w:sz w:val="20"/>
+          <w:szCs w:val="20"/>
+          <w:lang w:val="en-US"/>
+        </w:rPr>
+      </w:pPr>
+      <w:r>
+        <w:rPr>
+          <w:sz w:val="20"/>
+          <w:szCs w:val="20"/>
+          <w:rtl w:val="0"/>
+          <w:lang w:val="en-US"/>
+        </w:rPr>
+        <w:t>{/examination.midwife}</w:t>
+      </w:r>
+    </w:p>
+    <w:p>
+      <w:pPr>
+        <w:pStyle w:val="Обычный"/>
+        <w:tabs>
+          <w:tab w:val="left" w:pos="581"/>
+          <w:tab w:val="left" w:pos="1069"/>
+          <w:tab w:val="left" w:pos="3351"/>
+        </w:tabs>
+        <w:ind w:left="93" w:firstLine="0"/>
+        <w:rPr>
+          <w:sz w:val="20"/>
+          <w:szCs w:val="20"/>
+          <w:lang w:val="en-US"/>
+        </w:rPr>
+      </w:pPr>
+      <w:r>
+        <w:rPr>
+          <w:sz w:val="20"/>
+          <w:szCs w:val="20"/>
+          <w:rtl w:val="0"/>
+          <w:lang w:val="en-US"/>
+        </w:rPr>
+        <w:t>{#examination.other}</w:t>
+      </w:r>
+    </w:p>
+    <w:p>
+      <w:pPr>
+        <w:pStyle w:val="Обычный"/>
+        <w:tabs>
+          <w:tab w:val="left" w:pos="581"/>
+          <w:tab w:val="left" w:pos="1069"/>
+          <w:tab w:val="left" w:pos="3351"/>
+        </w:tabs>
+        <w:ind w:left="93" w:firstLine="0"/>
+        <w:rPr>
+          <w:sz w:val="20"/>
+          <w:szCs w:val="20"/>
+          <w:lang w:val="en-US"/>
+        </w:rPr>
+      </w:pPr>
+      <w:r>
+        <w:rPr>
+          <w:sz w:val="20"/>
+          <w:szCs w:val="20"/>
+          <w:rtl w:val="0"/>
+          <w:lang w:val="en-US"/>
+        </w:rPr>
+        <w:t>{examination.other}</w:t>
+      </w:r>
+    </w:p>
+    <w:p>
+      <w:pPr>
+        <w:pStyle w:val="Обычный"/>
+        <w:tabs>
+          <w:tab w:val="left" w:pos="581"/>
+          <w:tab w:val="left" w:pos="1069"/>
+          <w:tab w:val="left" w:pos="3351"/>
+        </w:tabs>
+        <w:ind w:left="93" w:firstLine="0"/>
+        <w:rPr>
+          <w:sz w:val="20"/>
+          <w:szCs w:val="20"/>
+          <w:lang w:val="en-US"/>
+        </w:rPr>
+      </w:pPr>
+      <w:r>
+        <w:rPr>
+          <w:sz w:val="20"/>
+          <w:szCs w:val="20"/>
+          <w:rtl w:val="0"/>
+          <w:lang w:val="en-US"/>
+        </w:rPr>
+        <w:t>{/examination.other}</w:t>
+      </w:r>
+    </w:p>
+    <w:p>
+      <w:pPr>
+        <w:pStyle w:val="Обычный"/>
+        <w:tabs>
+          <w:tab w:val="left" w:pos="581"/>
+          <w:tab w:val="left" w:pos="1069"/>
+          <w:tab w:val="left" w:pos="3351"/>
+        </w:tabs>
+        <w:ind w:left="93" w:firstLine="0"/>
+        <w:rPr>
+          <w:sz w:val="20"/>
+          <w:szCs w:val="20"/>
+          <w:lang w:val="en-US"/>
+        </w:rPr>
+      </w:pPr>
+      <w:r>
+        <w:rPr>
+          <w:sz w:val="20"/>
+          <w:szCs w:val="20"/>
+          <w:rtl w:val="0"/>
+          <w:lang w:val="en-US"/>
+        </w:rPr>
+        <w:t>{</w:t>
+      </w:r>
+      <w:r>
+        <w:rPr>
+          <w:sz w:val="20"/>
+          <w:szCs w:val="20"/>
+          <w:rtl w:val="0"/>
+          <w:lang w:val="en-US"/>
+        </w:rPr>
+        <w:t>#medicineRecommendations</w:t>
       </w:r>
       <w:r>
         <w:rPr>
@@ -2311,687 +2977,49 @@
     <w:p>
       <w:pPr>
         <w:pStyle w:val="Обычный"/>
-        <w:tabs>
-          <w:tab w:val="left" w:pos="581"/>
-          <w:tab w:val="left" w:pos="1069"/>
-          <w:tab w:val="left" w:pos="3351"/>
-        </w:tabs>
-        <w:ind w:left="93" w:firstLine="0"/>
-        <w:rPr>
-          <w:sz w:val="20"/>
-          <w:szCs w:val="20"/>
-          <w:lang w:val="en-US"/>
-        </w:rPr>
-      </w:pPr>
-      <w:r>
-        <w:rPr>
-          <w:sz w:val="20"/>
-          <w:szCs w:val="20"/>
-          <w:rtl w:val="0"/>
-          <w:lang w:val="en-US"/>
-        </w:rPr>
-        <w:t>{examination.</w:t>
-      </w:r>
-      <w:r>
-        <w:rPr>
-          <w:sz w:val="20"/>
-          <w:szCs w:val="20"/>
-          <w:rtl w:val="0"/>
-          <w:lang w:val="en-US"/>
-        </w:rPr>
-        <w:t>ophthalmologist</w:t>
-      </w:r>
-      <w:r>
-        <w:rPr>
-          <w:sz w:val="20"/>
-          <w:szCs w:val="20"/>
-          <w:rtl w:val="0"/>
-          <w:lang w:val="en-US"/>
-        </w:rPr>
-        <w:t>}</w:t>
-      </w:r>
-    </w:p>
-    <w:p>
-      <w:pPr>
-        <w:pStyle w:val="Обычный"/>
-        <w:tabs>
-          <w:tab w:val="left" w:pos="581"/>
-          <w:tab w:val="left" w:pos="1069"/>
-          <w:tab w:val="left" w:pos="3351"/>
-        </w:tabs>
-        <w:ind w:left="93" w:firstLine="0"/>
-        <w:rPr>
-          <w:sz w:val="20"/>
-          <w:szCs w:val="20"/>
-          <w:lang w:val="en-US"/>
-        </w:rPr>
-      </w:pPr>
-      <w:r>
-        <w:rPr>
-          <w:sz w:val="20"/>
-          <w:szCs w:val="20"/>
-          <w:rtl w:val="0"/>
-          <w:lang w:val="en-US"/>
-        </w:rPr>
-        <w:t>{/examination.</w:t>
-      </w:r>
-      <w:r>
-        <w:rPr>
-          <w:sz w:val="20"/>
-          <w:szCs w:val="20"/>
-          <w:rtl w:val="0"/>
-          <w:lang w:val="en-US"/>
-        </w:rPr>
-        <w:t>ophthalmologist</w:t>
-      </w:r>
-      <w:r>
-        <w:rPr>
-          <w:sz w:val="20"/>
-          <w:szCs w:val="20"/>
-          <w:rtl w:val="0"/>
-          <w:lang w:val="en-US"/>
-        </w:rPr>
-        <w:t>}</w:t>
-      </w:r>
-    </w:p>
-    <w:p>
-      <w:pPr>
-        <w:pStyle w:val="Обычный"/>
-        <w:tabs>
-          <w:tab w:val="left" w:pos="581"/>
-          <w:tab w:val="left" w:pos="1069"/>
-          <w:tab w:val="left" w:pos="3351"/>
-        </w:tabs>
-        <w:ind w:left="93" w:firstLine="0"/>
-        <w:rPr>
-          <w:sz w:val="20"/>
-          <w:szCs w:val="20"/>
-          <w:lang w:val="en-US"/>
-        </w:rPr>
-      </w:pPr>
-      <w:r>
-        <w:rPr>
-          <w:sz w:val="20"/>
-          <w:szCs w:val="20"/>
-          <w:rtl w:val="0"/>
-          <w:lang w:val="en-US"/>
-        </w:rPr>
-        <w:t>{#examination.entDoctor}</w:t>
-      </w:r>
-    </w:p>
-    <w:p>
-      <w:pPr>
-        <w:pStyle w:val="Обычный"/>
-        <w:tabs>
-          <w:tab w:val="left" w:pos="581"/>
-          <w:tab w:val="left" w:pos="1069"/>
-          <w:tab w:val="left" w:pos="3351"/>
-        </w:tabs>
-        <w:ind w:left="93" w:firstLine="0"/>
-        <w:rPr>
-          <w:sz w:val="20"/>
-          <w:szCs w:val="20"/>
-          <w:lang w:val="en-US"/>
-        </w:rPr>
-      </w:pPr>
-      <w:r>
-        <w:rPr>
-          <w:sz w:val="20"/>
-          <w:szCs w:val="20"/>
-          <w:rtl w:val="0"/>
-          <w:lang w:val="en-US"/>
-        </w:rPr>
-        <w:t>{examination.entDoctor}</w:t>
-      </w:r>
-    </w:p>
-    <w:p>
-      <w:pPr>
-        <w:pStyle w:val="Обычный"/>
-        <w:tabs>
-          <w:tab w:val="left" w:pos="581"/>
-          <w:tab w:val="left" w:pos="1069"/>
-          <w:tab w:val="left" w:pos="3351"/>
-        </w:tabs>
-        <w:ind w:left="93" w:firstLine="0"/>
-        <w:rPr>
-          <w:sz w:val="20"/>
-          <w:szCs w:val="20"/>
-          <w:lang w:val="en-US"/>
-        </w:rPr>
-      </w:pPr>
-      <w:r>
-        <w:rPr>
-          <w:sz w:val="20"/>
-          <w:szCs w:val="20"/>
-          <w:rtl w:val="0"/>
-          <w:lang w:val="en-US"/>
-        </w:rPr>
-        <w:t>{/examination.entDoctor}</w:t>
-      </w:r>
-    </w:p>
-    <w:p>
-      <w:pPr>
-        <w:pStyle w:val="Обычный"/>
-        <w:tabs>
-          <w:tab w:val="left" w:pos="581"/>
-          <w:tab w:val="left" w:pos="1069"/>
-          <w:tab w:val="left" w:pos="3351"/>
-        </w:tabs>
-        <w:ind w:left="93" w:firstLine="0"/>
-        <w:rPr>
-          <w:sz w:val="20"/>
-          <w:szCs w:val="20"/>
-          <w:lang w:val="en-US"/>
-        </w:rPr>
-      </w:pPr>
-      <w:r>
-        <w:rPr>
-          <w:sz w:val="20"/>
-          <w:szCs w:val="20"/>
-          <w:rtl w:val="0"/>
-          <w:lang w:val="en-US"/>
-        </w:rPr>
-        <w:t>{#examination.urological}</w:t>
-      </w:r>
-    </w:p>
-    <w:p>
-      <w:pPr>
-        <w:pStyle w:val="Обычный"/>
-        <w:tabs>
-          <w:tab w:val="left" w:pos="581"/>
-          <w:tab w:val="left" w:pos="1069"/>
-          <w:tab w:val="left" w:pos="3351"/>
-        </w:tabs>
-        <w:ind w:left="93" w:firstLine="0"/>
-        <w:rPr>
-          <w:sz w:val="20"/>
-          <w:szCs w:val="20"/>
-          <w:lang w:val="en-US"/>
-        </w:rPr>
-      </w:pPr>
-      <w:r>
-        <w:rPr>
-          <w:sz w:val="20"/>
-          <w:szCs w:val="20"/>
-          <w:rtl w:val="0"/>
-          <w:lang w:val="en-US"/>
-        </w:rPr>
-        <w:t>{examination.urological}</w:t>
-      </w:r>
-    </w:p>
-    <w:p>
-      <w:pPr>
-        <w:pStyle w:val="Обычный"/>
-        <w:tabs>
-          <w:tab w:val="left" w:pos="581"/>
-          <w:tab w:val="left" w:pos="1069"/>
-          <w:tab w:val="left" w:pos="3351"/>
-        </w:tabs>
-        <w:ind w:left="93" w:firstLine="0"/>
-        <w:rPr>
-          <w:sz w:val="20"/>
-          <w:szCs w:val="20"/>
-          <w:lang w:val="en-US"/>
-        </w:rPr>
-      </w:pPr>
-      <w:r>
-        <w:rPr>
-          <w:sz w:val="20"/>
-          <w:szCs w:val="20"/>
-          <w:rtl w:val="0"/>
-          <w:lang w:val="en-US"/>
-        </w:rPr>
-        <w:t>{/examination.urological}</w:t>
-      </w:r>
-    </w:p>
-    <w:p>
-      <w:pPr>
-        <w:pStyle w:val="Обычный"/>
-        <w:tabs>
-          <w:tab w:val="left" w:pos="581"/>
-          <w:tab w:val="left" w:pos="1069"/>
-          <w:tab w:val="left" w:pos="3351"/>
-        </w:tabs>
-        <w:ind w:left="93" w:firstLine="0"/>
-        <w:rPr>
-          <w:sz w:val="20"/>
-          <w:szCs w:val="20"/>
-          <w:lang w:val="en-US"/>
-        </w:rPr>
-      </w:pPr>
-      <w:r>
-        <w:rPr>
-          <w:sz w:val="20"/>
-          <w:szCs w:val="20"/>
-          <w:rtl w:val="0"/>
-          <w:lang w:val="en-US"/>
-        </w:rPr>
-        <w:t>{#examination.physiotherapist}</w:t>
-      </w:r>
-    </w:p>
-    <w:p>
-      <w:pPr>
-        <w:pStyle w:val="Обычный"/>
-        <w:tabs>
-          <w:tab w:val="left" w:pos="581"/>
-          <w:tab w:val="left" w:pos="1069"/>
-          <w:tab w:val="left" w:pos="3351"/>
-        </w:tabs>
-        <w:ind w:left="93" w:firstLine="0"/>
-        <w:rPr>
-          <w:sz w:val="20"/>
-          <w:szCs w:val="20"/>
-          <w:lang w:val="en-US"/>
-        </w:rPr>
-      </w:pPr>
-      <w:r>
-        <w:rPr>
-          <w:sz w:val="20"/>
-          <w:szCs w:val="20"/>
-          <w:rtl w:val="0"/>
-          <w:lang w:val="en-US"/>
-        </w:rPr>
-        <w:t>{examination.physiotherapist}</w:t>
-      </w:r>
-    </w:p>
-    <w:p>
-      <w:pPr>
-        <w:pStyle w:val="Обычный"/>
-        <w:tabs>
-          <w:tab w:val="left" w:pos="581"/>
-          <w:tab w:val="left" w:pos="1069"/>
-          <w:tab w:val="left" w:pos="3351"/>
-        </w:tabs>
-        <w:ind w:left="93" w:firstLine="0"/>
-        <w:rPr>
-          <w:sz w:val="20"/>
-          <w:szCs w:val="20"/>
-          <w:lang w:val="en-US"/>
-        </w:rPr>
-      </w:pPr>
-      <w:r>
-        <w:rPr>
-          <w:sz w:val="20"/>
-          <w:szCs w:val="20"/>
-          <w:rtl w:val="0"/>
-          <w:lang w:val="en-US"/>
-        </w:rPr>
-        <w:t>{/examination.physiotherapist}</w:t>
-      </w:r>
-    </w:p>
-    <w:p>
-      <w:pPr>
-        <w:pStyle w:val="Обычный"/>
-        <w:tabs>
-          <w:tab w:val="left" w:pos="581"/>
-          <w:tab w:val="left" w:pos="1069"/>
-          <w:tab w:val="left" w:pos="3351"/>
-        </w:tabs>
-        <w:ind w:left="93" w:firstLine="0"/>
-        <w:rPr>
-          <w:sz w:val="20"/>
-          <w:szCs w:val="20"/>
-          <w:lang w:val="en-US"/>
-        </w:rPr>
-      </w:pPr>
-      <w:r>
-        <w:rPr>
-          <w:sz w:val="20"/>
-          <w:szCs w:val="20"/>
-          <w:rtl w:val="0"/>
-          <w:lang w:val="en-US"/>
-        </w:rPr>
-        <w:t>{#examination.psychiatric}</w:t>
-      </w:r>
-    </w:p>
-    <w:p>
-      <w:pPr>
-        <w:pStyle w:val="Обычный"/>
-        <w:tabs>
-          <w:tab w:val="left" w:pos="581"/>
-          <w:tab w:val="left" w:pos="1069"/>
-          <w:tab w:val="left" w:pos="3351"/>
-        </w:tabs>
-        <w:ind w:left="93" w:firstLine="0"/>
-        <w:rPr>
-          <w:sz w:val="20"/>
-          <w:szCs w:val="20"/>
-          <w:lang w:val="en-US"/>
-        </w:rPr>
-      </w:pPr>
-      <w:r>
-        <w:rPr>
-          <w:sz w:val="20"/>
-          <w:szCs w:val="20"/>
-          <w:rtl w:val="0"/>
-          <w:lang w:val="en-US"/>
-        </w:rPr>
-        <w:t>{examination.psychiatric}</w:t>
-      </w:r>
-    </w:p>
-    <w:p>
-      <w:pPr>
-        <w:pStyle w:val="Обычный"/>
-        <w:tabs>
-          <w:tab w:val="left" w:pos="581"/>
-          <w:tab w:val="left" w:pos="1069"/>
-          <w:tab w:val="left" w:pos="3351"/>
-        </w:tabs>
-        <w:ind w:left="93" w:firstLine="0"/>
-        <w:rPr>
-          <w:sz w:val="20"/>
-          <w:szCs w:val="20"/>
-          <w:lang w:val="en-US"/>
-        </w:rPr>
-      </w:pPr>
-      <w:r>
-        <w:rPr>
-          <w:sz w:val="20"/>
-          <w:szCs w:val="20"/>
-          <w:rtl w:val="0"/>
-          <w:lang w:val="en-US"/>
-        </w:rPr>
-        <w:t>{/examination.psychiatric}</w:t>
-      </w:r>
-    </w:p>
-    <w:p>
-      <w:pPr>
-        <w:pStyle w:val="Обычный"/>
-        <w:tabs>
-          <w:tab w:val="left" w:pos="581"/>
-          <w:tab w:val="left" w:pos="1069"/>
-          <w:tab w:val="left" w:pos="3351"/>
-        </w:tabs>
-        <w:ind w:left="93" w:firstLine="0"/>
-        <w:rPr>
-          <w:sz w:val="20"/>
-          <w:szCs w:val="20"/>
-          <w:lang w:val="en-US"/>
-        </w:rPr>
-      </w:pPr>
-      <w:r>
-        <w:rPr>
-          <w:sz w:val="20"/>
-          <w:szCs w:val="20"/>
-          <w:rtl w:val="0"/>
-          <w:lang w:val="en-US"/>
-        </w:rPr>
-        <w:t>{#examination.surgeon}</w:t>
-      </w:r>
-    </w:p>
-    <w:p>
-      <w:pPr>
-        <w:pStyle w:val="Обычный"/>
-        <w:tabs>
-          <w:tab w:val="left" w:pos="581"/>
-          <w:tab w:val="left" w:pos="1069"/>
-          <w:tab w:val="left" w:pos="3351"/>
-        </w:tabs>
-        <w:ind w:left="93" w:firstLine="0"/>
-        <w:rPr>
-          <w:sz w:val="20"/>
-          <w:szCs w:val="20"/>
-          <w:lang w:val="en-US"/>
-        </w:rPr>
-      </w:pPr>
-      <w:r>
-        <w:rPr>
-          <w:sz w:val="20"/>
-          <w:szCs w:val="20"/>
-          <w:rtl w:val="0"/>
-          <w:lang w:val="en-US"/>
-        </w:rPr>
-        <w:t>{examination.surgeon}</w:t>
-      </w:r>
-    </w:p>
-    <w:p>
-      <w:pPr>
-        <w:pStyle w:val="Обычный"/>
-        <w:tabs>
-          <w:tab w:val="left" w:pos="581"/>
-          <w:tab w:val="left" w:pos="1069"/>
-          <w:tab w:val="left" w:pos="3351"/>
-        </w:tabs>
-        <w:ind w:left="93" w:firstLine="0"/>
-        <w:rPr>
-          <w:sz w:val="20"/>
-          <w:szCs w:val="20"/>
-          <w:lang w:val="en-US"/>
-        </w:rPr>
-      </w:pPr>
-      <w:r>
-        <w:rPr>
-          <w:sz w:val="20"/>
-          <w:szCs w:val="20"/>
-          <w:rtl w:val="0"/>
-          <w:lang w:val="en-US"/>
-        </w:rPr>
-        <w:t>{/examination.surgeon}</w:t>
-      </w:r>
-    </w:p>
-    <w:p>
-      <w:pPr>
-        <w:pStyle w:val="Обычный"/>
-        <w:tabs>
-          <w:tab w:val="left" w:pos="581"/>
-          <w:tab w:val="left" w:pos="1069"/>
-          <w:tab w:val="left" w:pos="3351"/>
-        </w:tabs>
-        <w:ind w:left="93" w:firstLine="0"/>
-        <w:rPr>
-          <w:sz w:val="20"/>
-          <w:szCs w:val="20"/>
-          <w:lang w:val="en-US"/>
-        </w:rPr>
-      </w:pPr>
-      <w:r>
-        <w:rPr>
-          <w:sz w:val="20"/>
-          <w:szCs w:val="20"/>
-          <w:rtl w:val="0"/>
-          <w:lang w:val="en-US"/>
-        </w:rPr>
-        <w:t>{#examination.oncologist}</w:t>
-      </w:r>
-    </w:p>
-    <w:p>
-      <w:pPr>
-        <w:pStyle w:val="Обычный"/>
-        <w:tabs>
-          <w:tab w:val="left" w:pos="581"/>
-          <w:tab w:val="left" w:pos="1069"/>
-          <w:tab w:val="left" w:pos="3351"/>
-        </w:tabs>
-        <w:ind w:left="93" w:firstLine="0"/>
-        <w:rPr>
-          <w:sz w:val="20"/>
-          <w:szCs w:val="20"/>
-          <w:lang w:val="en-US"/>
-        </w:rPr>
-      </w:pPr>
-      <w:r>
-        <w:rPr>
-          <w:sz w:val="20"/>
-          <w:szCs w:val="20"/>
-          <w:rtl w:val="0"/>
-          <w:lang w:val="en-US"/>
-        </w:rPr>
-        <w:t>{examination.oncologist}</w:t>
-      </w:r>
-    </w:p>
-    <w:p>
-      <w:pPr>
-        <w:pStyle w:val="Обычный"/>
-        <w:tabs>
-          <w:tab w:val="left" w:pos="581"/>
-          <w:tab w:val="left" w:pos="1069"/>
-          <w:tab w:val="left" w:pos="3351"/>
-        </w:tabs>
-        <w:ind w:left="93" w:firstLine="0"/>
-        <w:rPr>
-          <w:sz w:val="20"/>
-          <w:szCs w:val="20"/>
-          <w:lang w:val="en-US"/>
-        </w:rPr>
-      </w:pPr>
-      <w:r>
-        <w:rPr>
-          <w:sz w:val="20"/>
-          <w:szCs w:val="20"/>
-          <w:rtl w:val="0"/>
-          <w:lang w:val="en-US"/>
-        </w:rPr>
-        <w:t>{/examination.oncologist}</w:t>
-      </w:r>
-    </w:p>
-    <w:p>
-      <w:pPr>
-        <w:pStyle w:val="Обычный"/>
-        <w:tabs>
-          <w:tab w:val="left" w:pos="581"/>
-          <w:tab w:val="left" w:pos="1069"/>
-          <w:tab w:val="left" w:pos="3351"/>
-        </w:tabs>
-        <w:ind w:left="93" w:firstLine="0"/>
-        <w:rPr>
-          <w:sz w:val="20"/>
-          <w:szCs w:val="20"/>
-          <w:lang w:val="en-US"/>
-        </w:rPr>
-      </w:pPr>
-      <w:r>
-        <w:rPr>
-          <w:sz w:val="20"/>
-          <w:szCs w:val="20"/>
-          <w:rtl w:val="0"/>
-          <w:lang w:val="en-US"/>
-        </w:rPr>
-        <w:t>{#examination.midwife}</w:t>
-      </w:r>
-    </w:p>
-    <w:p>
-      <w:pPr>
-        <w:pStyle w:val="Обычный"/>
-        <w:tabs>
-          <w:tab w:val="left" w:pos="581"/>
-          <w:tab w:val="left" w:pos="1069"/>
-          <w:tab w:val="left" w:pos="3351"/>
-        </w:tabs>
-        <w:ind w:left="93" w:firstLine="0"/>
-        <w:rPr>
-          <w:sz w:val="20"/>
-          <w:szCs w:val="20"/>
-          <w:lang w:val="en-US"/>
-        </w:rPr>
-      </w:pPr>
-      <w:r>
-        <w:rPr>
-          <w:sz w:val="20"/>
-          <w:szCs w:val="20"/>
-          <w:rtl w:val="0"/>
-          <w:lang w:val="en-US"/>
-        </w:rPr>
-        <w:t>{examination.midwife}</w:t>
-      </w:r>
-    </w:p>
-    <w:p>
-      <w:pPr>
-        <w:pStyle w:val="Обычный"/>
-        <w:tabs>
-          <w:tab w:val="left" w:pos="581"/>
-          <w:tab w:val="left" w:pos="1069"/>
-          <w:tab w:val="left" w:pos="3351"/>
-        </w:tabs>
-        <w:ind w:left="93" w:firstLine="0"/>
-        <w:rPr>
-          <w:sz w:val="20"/>
-          <w:szCs w:val="20"/>
-          <w:lang w:val="en-US"/>
-        </w:rPr>
-      </w:pPr>
-      <w:r>
-        <w:rPr>
-          <w:sz w:val="20"/>
-          <w:szCs w:val="20"/>
-          <w:rtl w:val="0"/>
-          <w:lang w:val="en-US"/>
-        </w:rPr>
-        <w:t>{/examination.midwife}</w:t>
-      </w:r>
-    </w:p>
-    <w:p>
-      <w:pPr>
-        <w:pStyle w:val="Обычный"/>
-        <w:tabs>
-          <w:tab w:val="left" w:pos="581"/>
-          <w:tab w:val="left" w:pos="1069"/>
-          <w:tab w:val="left" w:pos="3351"/>
-        </w:tabs>
-        <w:ind w:left="93" w:firstLine="0"/>
-        <w:rPr>
-          <w:sz w:val="20"/>
-          <w:szCs w:val="20"/>
-          <w:lang w:val="en-US"/>
-        </w:rPr>
-      </w:pPr>
-      <w:r>
-        <w:rPr>
-          <w:sz w:val="20"/>
-          <w:szCs w:val="20"/>
-          <w:rtl w:val="0"/>
-          <w:lang w:val="en-US"/>
-        </w:rPr>
-        <w:t>{#examination.other}</w:t>
-      </w:r>
-    </w:p>
-    <w:p>
-      <w:pPr>
-        <w:pStyle w:val="Обычный"/>
-        <w:tabs>
-          <w:tab w:val="left" w:pos="581"/>
-          <w:tab w:val="left" w:pos="1069"/>
-          <w:tab w:val="left" w:pos="3351"/>
-        </w:tabs>
-        <w:ind w:left="93" w:firstLine="0"/>
-        <w:rPr>
-          <w:sz w:val="20"/>
-          <w:szCs w:val="20"/>
-          <w:lang w:val="en-US"/>
-        </w:rPr>
-      </w:pPr>
-      <w:r>
-        <w:rPr>
-          <w:sz w:val="20"/>
-          <w:szCs w:val="20"/>
-          <w:rtl w:val="0"/>
-          <w:lang w:val="en-US"/>
-        </w:rPr>
-        <w:t>{examination.other}</w:t>
-      </w:r>
-    </w:p>
-    <w:p>
-      <w:pPr>
-        <w:pStyle w:val="Обычный"/>
-        <w:tabs>
-          <w:tab w:val="left" w:pos="581"/>
-          <w:tab w:val="left" w:pos="1069"/>
-          <w:tab w:val="left" w:pos="3351"/>
-        </w:tabs>
-        <w:ind w:left="93" w:firstLine="0"/>
-        <w:rPr>
-          <w:sz w:val="20"/>
-          <w:szCs w:val="20"/>
-          <w:lang w:val="en-US"/>
-        </w:rPr>
-      </w:pPr>
-      <w:r>
-        <w:rPr>
-          <w:sz w:val="20"/>
-          <w:szCs w:val="20"/>
-          <w:rtl w:val="0"/>
-          <w:lang w:val="en-US"/>
-        </w:rPr>
-        <w:t>{/examination.other}</w:t>
+        <w:numPr>
+          <w:ilvl w:val="0"/>
+          <w:numId w:val="2"/>
+        </w:numPr>
+        <w:rPr>
+          <w:sz w:val="20"/>
+          <w:szCs w:val="20"/>
+          <w:lang w:val="en-US"/>
+        </w:rPr>
+      </w:pPr>
+      <w:r>
+        <w:rPr>
+          <w:sz w:val="20"/>
+          <w:szCs w:val="20"/>
+          <w:rtl w:val="0"/>
+          <w:lang w:val="en-US"/>
+        </w:rPr>
+        <w:t>{medicine} - {recommendation}</w:t>
+      </w:r>
+    </w:p>
+    <w:p>
+      <w:pPr>
+        <w:pStyle w:val="Обычный"/>
+        <w:tabs>
+          <w:tab w:val="left" w:pos="581"/>
+          <w:tab w:val="left" w:pos="1069"/>
+          <w:tab w:val="left" w:pos="3351"/>
+        </w:tabs>
+        <w:ind w:left="93" w:firstLine="0"/>
+        <w:rPr>
+          <w:sz w:val="20"/>
+          <w:szCs w:val="20"/>
+          <w:lang w:val="en-US"/>
+        </w:rPr>
+      </w:pPr>
+      <w:r>
+        <w:rPr>
+          <w:sz w:val="20"/>
+          <w:szCs w:val="20"/>
+          <w:rtl w:val="0"/>
+          <w:lang w:val="en-US"/>
+        </w:rPr>
+        <w:t>{/medicineRecommendations}</w:t>
       </w:r>
     </w:p>
     <w:p>
@@ -3298,6 +3326,303 @@
     <w:r/>
   </w:p>
 </w:hdr>
+</file>
+
+<file path=word/numbering.xml><?xml version="1.0" encoding="utf-8"?>
+<w:numbering xmlns:w="http://schemas.openxmlformats.org/wordprocessingml/2006/main" xmlns:wp="http://schemas.openxmlformats.org/drawingml/2006/wordprocessingDrawing" xmlns:w14="http://schemas.microsoft.com/office/word/2010/wordml" xmlns:r="http://schemas.openxmlformats.org/officeDocument/2006/relationships" xmlns:v="urn:schemas-microsoft-com:vml" xmlns:o="urn:schemas-microsoft-com:office:office">
+  <w:abstractNum w:abstractNumId="0">
+    <w:multiLevelType w:val="hybridMultilevel"/>
+    <w:numStyleLink w:val="Numbered"/>
+  </w:abstractNum>
+  <w:abstractNum w:abstractNumId="1">
+    <w:multiLevelType w:val="hybridMultilevel"/>
+    <w:styleLink w:val="Numbered"/>
+    <w:lvl w:ilvl="0">
+      <w:start w:val="1"/>
+      <w:numFmt w:val="decimal"/>
+      <w:suff w:val="tab"/>
+      <w:lvlText w:val="%1."/>
+      <w:lvlJc w:val="left"/>
+      <w:pPr>
+        <w:tabs>
+          <w:tab w:val="left" w:pos="581"/>
+          <w:tab w:val="left" w:pos="1069"/>
+          <w:tab w:val="left" w:pos="3351"/>
+        </w:tabs>
+        <w:ind w:left="346" w:hanging="253"/>
+      </w:pPr>
+      <w:rPr>
+        <w:rFonts w:hAnsi="Arial Unicode MS"/>
+        <w:caps w:val="0"/>
+        <w:smallCaps w:val="0"/>
+        <w:strike w:val="0"/>
+        <w:dstrike w:val="0"/>
+        <w:outline w:val="0"/>
+        <w:emboss w:val="0"/>
+        <w:imprint w:val="0"/>
+        <w:spacing w:val="0"/>
+        <w:w w:val="100"/>
+        <w:kern w:val="0"/>
+        <w:position w:val="0"/>
+        <w:highlight w:val="none"/>
+        <w:vertAlign w:val="baseline"/>
+      </w:rPr>
+    </w:lvl>
+    <w:lvl w:ilvl="1">
+      <w:start w:val="1"/>
+      <w:numFmt w:val="decimal"/>
+      <w:suff w:val="tab"/>
+      <w:lvlText w:val="%2."/>
+      <w:lvlJc w:val="left"/>
+      <w:pPr>
+        <w:tabs>
+          <w:tab w:val="left" w:pos="581"/>
+          <w:tab w:val="left" w:pos="3351"/>
+        </w:tabs>
+        <w:ind w:left="1146" w:hanging="253"/>
+      </w:pPr>
+      <w:rPr>
+        <w:rFonts w:hAnsi="Arial Unicode MS"/>
+        <w:caps w:val="0"/>
+        <w:smallCaps w:val="0"/>
+        <w:strike w:val="0"/>
+        <w:dstrike w:val="0"/>
+        <w:outline w:val="0"/>
+        <w:emboss w:val="0"/>
+        <w:imprint w:val="0"/>
+        <w:spacing w:val="0"/>
+        <w:w w:val="100"/>
+        <w:kern w:val="0"/>
+        <w:position w:val="0"/>
+        <w:highlight w:val="none"/>
+        <w:vertAlign w:val="baseline"/>
+      </w:rPr>
+    </w:lvl>
+    <w:lvl w:ilvl="2">
+      <w:start w:val="1"/>
+      <w:numFmt w:val="decimal"/>
+      <w:suff w:val="tab"/>
+      <w:lvlText w:val="%3."/>
+      <w:lvlJc w:val="left"/>
+      <w:pPr>
+        <w:tabs>
+          <w:tab w:val="left" w:pos="581"/>
+          <w:tab w:val="left" w:pos="1069"/>
+          <w:tab w:val="left" w:pos="3351"/>
+        </w:tabs>
+        <w:ind w:left="1946" w:hanging="253"/>
+      </w:pPr>
+      <w:rPr>
+        <w:rFonts w:hAnsi="Arial Unicode MS"/>
+        <w:caps w:val="0"/>
+        <w:smallCaps w:val="0"/>
+        <w:strike w:val="0"/>
+        <w:dstrike w:val="0"/>
+        <w:outline w:val="0"/>
+        <w:emboss w:val="0"/>
+        <w:imprint w:val="0"/>
+        <w:spacing w:val="0"/>
+        <w:w w:val="100"/>
+        <w:kern w:val="0"/>
+        <w:position w:val="0"/>
+        <w:highlight w:val="none"/>
+        <w:vertAlign w:val="baseline"/>
+      </w:rPr>
+    </w:lvl>
+    <w:lvl w:ilvl="3">
+      <w:start w:val="1"/>
+      <w:numFmt w:val="decimal"/>
+      <w:suff w:val="tab"/>
+      <w:lvlText w:val="%4."/>
+      <w:lvlJc w:val="left"/>
+      <w:pPr>
+        <w:tabs>
+          <w:tab w:val="left" w:pos="581"/>
+          <w:tab w:val="left" w:pos="1069"/>
+          <w:tab w:val="left" w:pos="3351"/>
+        </w:tabs>
+        <w:ind w:left="2746" w:hanging="253"/>
+      </w:pPr>
+      <w:rPr>
+        <w:rFonts w:hAnsi="Arial Unicode MS"/>
+        <w:caps w:val="0"/>
+        <w:smallCaps w:val="0"/>
+        <w:strike w:val="0"/>
+        <w:dstrike w:val="0"/>
+        <w:outline w:val="0"/>
+        <w:emboss w:val="0"/>
+        <w:imprint w:val="0"/>
+        <w:spacing w:val="0"/>
+        <w:w w:val="100"/>
+        <w:kern w:val="0"/>
+        <w:position w:val="0"/>
+        <w:highlight w:val="none"/>
+        <w:vertAlign w:val="baseline"/>
+      </w:rPr>
+    </w:lvl>
+    <w:lvl w:ilvl="4">
+      <w:start w:val="1"/>
+      <w:numFmt w:val="decimal"/>
+      <w:suff w:val="tab"/>
+      <w:lvlText w:val="%5."/>
+      <w:lvlJc w:val="left"/>
+      <w:pPr>
+        <w:tabs>
+          <w:tab w:val="left" w:pos="581"/>
+          <w:tab w:val="left" w:pos="1069"/>
+          <w:tab w:val="left" w:pos="3351"/>
+        </w:tabs>
+        <w:ind w:left="3546" w:hanging="253"/>
+      </w:pPr>
+      <w:rPr>
+        <w:rFonts w:hAnsi="Arial Unicode MS"/>
+        <w:caps w:val="0"/>
+        <w:smallCaps w:val="0"/>
+        <w:strike w:val="0"/>
+        <w:dstrike w:val="0"/>
+        <w:outline w:val="0"/>
+        <w:emboss w:val="0"/>
+        <w:imprint w:val="0"/>
+        <w:spacing w:val="0"/>
+        <w:w w:val="100"/>
+        <w:kern w:val="0"/>
+        <w:position w:val="0"/>
+        <w:highlight w:val="none"/>
+        <w:vertAlign w:val="baseline"/>
+      </w:rPr>
+    </w:lvl>
+    <w:lvl w:ilvl="5">
+      <w:start w:val="1"/>
+      <w:numFmt w:val="decimal"/>
+      <w:suff w:val="tab"/>
+      <w:lvlText w:val="%6."/>
+      <w:lvlJc w:val="left"/>
+      <w:pPr>
+        <w:tabs>
+          <w:tab w:val="left" w:pos="581"/>
+          <w:tab w:val="left" w:pos="1069"/>
+          <w:tab w:val="left" w:pos="3351"/>
+        </w:tabs>
+        <w:ind w:left="4346" w:hanging="253"/>
+      </w:pPr>
+      <w:rPr>
+        <w:rFonts w:hAnsi="Arial Unicode MS"/>
+        <w:caps w:val="0"/>
+        <w:smallCaps w:val="0"/>
+        <w:strike w:val="0"/>
+        <w:dstrike w:val="0"/>
+        <w:outline w:val="0"/>
+        <w:emboss w:val="0"/>
+        <w:imprint w:val="0"/>
+        <w:spacing w:val="0"/>
+        <w:w w:val="100"/>
+        <w:kern w:val="0"/>
+        <w:position w:val="0"/>
+        <w:highlight w:val="none"/>
+        <w:vertAlign w:val="baseline"/>
+      </w:rPr>
+    </w:lvl>
+    <w:lvl w:ilvl="6">
+      <w:start w:val="1"/>
+      <w:numFmt w:val="decimal"/>
+      <w:suff w:val="tab"/>
+      <w:lvlText w:val="%7."/>
+      <w:lvlJc w:val="left"/>
+      <w:pPr>
+        <w:tabs>
+          <w:tab w:val="left" w:pos="581"/>
+          <w:tab w:val="left" w:pos="1069"/>
+          <w:tab w:val="left" w:pos="3351"/>
+        </w:tabs>
+        <w:ind w:left="5146" w:hanging="253"/>
+      </w:pPr>
+      <w:rPr>
+        <w:rFonts w:hAnsi="Arial Unicode MS"/>
+        <w:caps w:val="0"/>
+        <w:smallCaps w:val="0"/>
+        <w:strike w:val="0"/>
+        <w:dstrike w:val="0"/>
+        <w:outline w:val="0"/>
+        <w:emboss w:val="0"/>
+        <w:imprint w:val="0"/>
+        <w:spacing w:val="0"/>
+        <w:w w:val="100"/>
+        <w:kern w:val="0"/>
+        <w:position w:val="0"/>
+        <w:highlight w:val="none"/>
+        <w:vertAlign w:val="baseline"/>
+      </w:rPr>
+    </w:lvl>
+    <w:lvl w:ilvl="7">
+      <w:start w:val="1"/>
+      <w:numFmt w:val="decimal"/>
+      <w:suff w:val="tab"/>
+      <w:lvlText w:val="%8."/>
+      <w:lvlJc w:val="left"/>
+      <w:pPr>
+        <w:tabs>
+          <w:tab w:val="left" w:pos="581"/>
+          <w:tab w:val="left" w:pos="1069"/>
+          <w:tab w:val="left" w:pos="3351"/>
+        </w:tabs>
+        <w:ind w:left="5946" w:hanging="253"/>
+      </w:pPr>
+      <w:rPr>
+        <w:rFonts w:hAnsi="Arial Unicode MS"/>
+        <w:caps w:val="0"/>
+        <w:smallCaps w:val="0"/>
+        <w:strike w:val="0"/>
+        <w:dstrike w:val="0"/>
+        <w:outline w:val="0"/>
+        <w:emboss w:val="0"/>
+        <w:imprint w:val="0"/>
+        <w:spacing w:val="0"/>
+        <w:w w:val="100"/>
+        <w:kern w:val="0"/>
+        <w:position w:val="0"/>
+        <w:highlight w:val="none"/>
+        <w:vertAlign w:val="baseline"/>
+      </w:rPr>
+    </w:lvl>
+    <w:lvl w:ilvl="8">
+      <w:start w:val="1"/>
+      <w:numFmt w:val="decimal"/>
+      <w:suff w:val="tab"/>
+      <w:lvlText w:val="%9."/>
+      <w:lvlJc w:val="left"/>
+      <w:pPr>
+        <w:tabs>
+          <w:tab w:val="left" w:pos="581"/>
+          <w:tab w:val="left" w:pos="1069"/>
+          <w:tab w:val="left" w:pos="3351"/>
+        </w:tabs>
+        <w:ind w:left="6746" w:hanging="253"/>
+      </w:pPr>
+      <w:rPr>
+        <w:rFonts w:hAnsi="Arial Unicode MS"/>
+        <w:caps w:val="0"/>
+        <w:smallCaps w:val="0"/>
+        <w:strike w:val="0"/>
+        <w:dstrike w:val="0"/>
+        <w:outline w:val="0"/>
+        <w:emboss w:val="0"/>
+        <w:imprint w:val="0"/>
+        <w:spacing w:val="0"/>
+        <w:w w:val="100"/>
+        <w:kern w:val="0"/>
+        <w:position w:val="0"/>
+        <w:highlight w:val="none"/>
+        <w:vertAlign w:val="baseline"/>
+      </w:rPr>
+    </w:lvl>
+  </w:abstractNum>
+  <w:num w:numId="1">
+    <w:abstractNumId w:val="1"/>
+  </w:num>
+  <w:num w:numId="2">
+    <w:abstractNumId w:val="0"/>
+  </w:num>
+</w:numbering>
 </file>
 
 <file path=word/styles.xml><?xml version="1.0" encoding="utf-8"?>
@@ -3484,6 +3809,14 @@
       <w:vertAlign w:val="baseline"/>
       <w:lang w:val="ru-RU"/>
     </w:rPr>
+  </w:style>
+  <w:style w:type="numbering" w:styleId="Numbered">
+    <w:name w:val="Numbered"/>
+    <w:pPr>
+      <w:numPr>
+        <w:numId w:val="1"/>
+      </w:numPr>
+    </w:pPr>
   </w:style>
 </w:styles>
 </file>

</xml_diff>

<commit_message>
Add treatment page + mapjoin template filter
</commit_message>
<xml_diff>
--- a/docs/main.docx
+++ b/docs/main.docx
@@ -2959,7 +2959,6 @@
         <w:rPr>
           <w:sz w:val="20"/>
           <w:szCs w:val="20"/>
-          <w:lang w:val="en-US"/>
         </w:rPr>
       </w:pPr>
       <w:r>
@@ -2991,7 +2990,43 @@
           <w:rtl w:val="0"/>
           <w:lang w:val="en-US"/>
         </w:rPr>
-        <w:t xml:space="preserve"> {#treatment}{description}{/treatment}</w:t>
+        <w:t xml:space="preserve"> {treatment | mapjoin:</w:t>
+      </w:r>
+      <w:r>
+        <w:rPr>
+          <w:sz w:val="20"/>
+          <w:szCs w:val="20"/>
+          <w:rtl w:val="0"/>
+          <w:lang w:val="en-US"/>
+        </w:rPr>
+        <w:t>’</w:t>
+      </w:r>
+      <w:r>
+        <w:rPr>
+          <w:sz w:val="20"/>
+          <w:szCs w:val="20"/>
+          <w:rtl w:val="0"/>
+          <w:lang w:val="en-US"/>
+        </w:rPr>
+        <w:t>description</w:t>
+      </w:r>
+      <w:r>
+        <w:rPr>
+          <w:sz w:val="20"/>
+          <w:szCs w:val="20"/>
+          <w:rtl w:val="0"/>
+          <w:lang w:val="en-US"/>
+        </w:rPr>
+        <w:t>’</w:t>
+      </w:r>
+      <w:r>
+        <w:rPr>
+          <w:sz w:val="20"/>
+          <w:szCs w:val="20"/>
+          <w:rtl w:val="0"/>
+          <w:lang w:val="en-US"/>
+        </w:rPr>
+        <w:t>}.</w:t>
       </w:r>
     </w:p>
     <w:p>
@@ -3004,7 +3039,6 @@
         <w:rPr>
           <w:sz w:val="20"/>
           <w:szCs w:val="20"/>
-          <w:lang w:val="en-US"/>
         </w:rPr>
       </w:pPr>
       <w:r>
@@ -3038,7 +3072,6 @@
         <w:rPr>
           <w:sz w:val="20"/>
           <w:szCs w:val="20"/>
-          <w:lang w:val="en-US"/>
         </w:rPr>
       </w:pPr>
       <w:r>
@@ -3103,7 +3136,6 @@
           <w:bCs w:val="1"/>
           <w:sz w:val="20"/>
           <w:szCs w:val="20"/>
-          <w:lang w:val="en-US"/>
         </w:rPr>
       </w:pPr>
       <w:r>

</xml_diff>

<commit_message>
Fix issues with analyses
</commit_message>
<xml_diff>
--- a/docs/main.docx
+++ b/docs/main.docx
@@ -2929,6 +2929,133 @@
           <w:lang w:val="en-US"/>
         </w:rPr>
         <w:t>{/examination.other}</w:t>
+      </w:r>
+    </w:p>
+    <w:p>
+      <w:pPr>
+        <w:pStyle w:val="Обычный"/>
+        <w:tabs>
+          <w:tab w:val="left" w:pos="581"/>
+          <w:tab w:val="left" w:pos="1069"/>
+          <w:tab w:val="left" w:pos="8520"/>
+          <w:tab w:val="left" w:pos="8849"/>
+          <w:tab w:val="left" w:pos="8849"/>
+        </w:tabs>
+        <w:ind w:left="93" w:firstLine="0"/>
+        <w:rPr>
+          <w:sz w:val="20"/>
+          <w:szCs w:val="20"/>
+        </w:rPr>
+      </w:pPr>
+      <w:r>
+        <w:rPr>
+          <w:b w:val="1"/>
+          <w:bCs w:val="1"/>
+          <w:sz w:val="20"/>
+          <w:szCs w:val="20"/>
+          <w:rtl w:val="0"/>
+          <w:lang w:val="ru-RU"/>
+        </w:rPr>
+        <w:t>Результаты лабораторных исследований</w:t>
+      </w:r>
+      <w:r>
+        <w:rPr>
+          <w:b w:val="1"/>
+          <w:bCs w:val="1"/>
+          <w:sz w:val="20"/>
+          <w:szCs w:val="20"/>
+          <w:rtl w:val="0"/>
+          <w:lang w:val="ru-RU"/>
+        </w:rPr>
+        <w:t>:</w:t>
+      </w:r>
+      <w:r>
+        <w:rPr>
+          <w:sz w:val="20"/>
+          <w:szCs w:val="20"/>
+          <w:rtl w:val="0"/>
+          <w:lang w:val="ru-RU"/>
+        </w:rPr>
+        <w:t xml:space="preserve"> </w:t>
+      </w:r>
+    </w:p>
+    <w:p>
+      <w:pPr>
+        <w:pStyle w:val="Обычный"/>
+        <w:tabs>
+          <w:tab w:val="left" w:pos="581"/>
+          <w:tab w:val="left" w:pos="1069"/>
+          <w:tab w:val="left" w:pos="8520"/>
+          <w:tab w:val="left" w:pos="8849"/>
+          <w:tab w:val="left" w:pos="8849"/>
+        </w:tabs>
+        <w:ind w:left="93" w:firstLine="0"/>
+        <w:rPr>
+          <w:sz w:val="20"/>
+          <w:szCs w:val="20"/>
+        </w:rPr>
+      </w:pPr>
+      <w:r>
+        <w:rPr>
+          <w:sz w:val="20"/>
+          <w:szCs w:val="20"/>
+          <w:rtl w:val="0"/>
+          <w:lang w:val="en-US"/>
+        </w:rPr>
+        <w:t>{#analyses}</w:t>
+      </w:r>
+    </w:p>
+    <w:p>
+      <w:pPr>
+        <w:pStyle w:val="Обычный"/>
+        <w:tabs>
+          <w:tab w:val="left" w:pos="581"/>
+          <w:tab w:val="left" w:pos="1069"/>
+          <w:tab w:val="left" w:pos="8520"/>
+          <w:tab w:val="left" w:pos="8849"/>
+          <w:tab w:val="left" w:pos="8849"/>
+        </w:tabs>
+        <w:ind w:left="93" w:firstLine="0"/>
+        <w:rPr>
+          <w:sz w:val="20"/>
+          <w:szCs w:val="20"/>
+        </w:rPr>
+      </w:pPr>
+      <w:r>
+        <w:rPr>
+          <w:sz w:val="20"/>
+          <w:szCs w:val="20"/>
+          <w:rtl w:val="0"/>
+          <w:lang w:val="en-US"/>
+        </w:rPr>
+        <w:t>{description}</w:t>
+      </w:r>
+    </w:p>
+    <w:p>
+      <w:pPr>
+        <w:pStyle w:val="Обычный"/>
+        <w:tabs>
+          <w:tab w:val="left" w:pos="581"/>
+          <w:tab w:val="left" w:pos="1069"/>
+          <w:tab w:val="left" w:pos="8520"/>
+          <w:tab w:val="left" w:pos="8849"/>
+          <w:tab w:val="left" w:pos="8849"/>
+        </w:tabs>
+        <w:ind w:left="93" w:firstLine="0"/>
+        <w:rPr>
+          <w:sz w:val="20"/>
+          <w:szCs w:val="20"/>
+          <w:lang w:val="en-US"/>
+        </w:rPr>
+      </w:pPr>
+      <w:r>
+        <w:rPr>
+          <w:sz w:val="20"/>
+          <w:szCs w:val="20"/>
+          <w:rtl w:val="0"/>
+          <w:lang w:val="en-US"/>
+        </w:rPr>
+        <w:t>{/analyses}</w:t>
       </w:r>
     </w:p>
     <w:p>

</xml_diff>

<commit_message>
update main docx template
</commit_message>
<xml_diff>
--- a/docs/main.docx
+++ b/docs/main.docx
@@ -1028,6 +1028,15 @@
           <w:rtl w:val="0"/>
           <w:lang w:val="en-US"/>
         </w:rPr>
+        <w:t xml:space="preserve">ЭКП при поступлении </w:t>
+      </w:r>
+      <w:r>
+        <w:rPr>
+          <w:sz w:val="20"/>
+          <w:szCs w:val="20"/>
+          <w:rtl w:val="0"/>
+          <w:lang w:val="en-US"/>
+        </w:rPr>
         <w:t>{ecgEcho.arrival}</w:t>
       </w:r>
     </w:p>
@@ -1053,7 +1062,7 @@
           <w:rtl w:val="0"/>
           <w:lang w:val="en-US"/>
         </w:rPr>
-        <w:t>{/ecgEcho.arrival}</w:t>
+        <w:t>{/}</w:t>
       </w:r>
     </w:p>
     <w:p>
@@ -1103,6 +1112,15 @@
           <w:rtl w:val="0"/>
           <w:lang w:val="en-US"/>
         </w:rPr>
+        <w:t xml:space="preserve">ЭКГ в динамике </w:t>
+      </w:r>
+      <w:r>
+        <w:rPr>
+          <w:sz w:val="20"/>
+          <w:szCs w:val="20"/>
+          <w:rtl w:val="0"/>
+          <w:lang w:val="en-US"/>
+        </w:rPr>
         <w:t>{ecgEcho.dynamic}</w:t>
       </w:r>
     </w:p>
@@ -1128,7 +1146,7 @@
           <w:rtl w:val="0"/>
           <w:lang w:val="en-US"/>
         </w:rPr>
-        <w:t>{/ecgEcho.dynamic}</w:t>
+        <w:t>{/}</w:t>
       </w:r>
     </w:p>
     <w:p>
@@ -1178,6 +1196,15 @@
           <w:rtl w:val="0"/>
           <w:lang w:val="en-US"/>
         </w:rPr>
+        <w:t xml:space="preserve">ЭХО КС </w:t>
+      </w:r>
+      <w:r>
+        <w:rPr>
+          <w:sz w:val="20"/>
+          <w:szCs w:val="20"/>
+          <w:rtl w:val="0"/>
+          <w:lang w:val="en-US"/>
+        </w:rPr>
         <w:t>{ecgEcho.ks}</w:t>
       </w:r>
     </w:p>
@@ -1203,7 +1230,7 @@
           <w:rtl w:val="0"/>
           <w:lang w:val="en-US"/>
         </w:rPr>
-        <w:t>{/ecgEcho.ks}</w:t>
+        <w:t>{/}</w:t>
       </w:r>
     </w:p>
     <w:p>
@@ -1278,7 +1305,7 @@
           <w:rtl w:val="0"/>
           <w:lang w:val="en-US"/>
         </w:rPr>
-        <w:t>{/ecgEcho.other}</w:t>
+        <w:t>{/}</w:t>
       </w:r>
     </w:p>
     <w:p>
@@ -1353,7 +1380,7 @@
           <w:rtl w:val="0"/>
           <w:lang w:val="en-US"/>
         </w:rPr>
-        <w:t>{/usdScopia.obp}</w:t>
+        <w:t>{/}</w:t>
       </w:r>
     </w:p>
     <w:p>
@@ -1428,7 +1455,7 @@
           <w:rtl w:val="0"/>
           <w:lang w:val="en-US"/>
         </w:rPr>
-        <w:t>{/usdScopia.bca}</w:t>
+        <w:t>{/}</w:t>
       </w:r>
     </w:p>
     <w:p>
@@ -1503,7 +1530,7 @@
           <w:rtl w:val="0"/>
           <w:lang w:val="en-US"/>
         </w:rPr>
-        <w:t>{/usdScopia.fgds}</w:t>
+        <w:t>{/}</w:t>
       </w:r>
     </w:p>
     <w:p>
@@ -1578,7 +1605,7 @@
           <w:rtl w:val="0"/>
           <w:lang w:val="en-US"/>
         </w:rPr>
-        <w:t>{/usdScopia.bronchoscopy}</w:t>
+        <w:t>{/}</w:t>
       </w:r>
     </w:p>
     <w:p>
@@ -1653,7 +1680,7 @@
           <w:rtl w:val="0"/>
           <w:lang w:val="en-US"/>
         </w:rPr>
-        <w:t>{/usdScopia.other}</w:t>
+        <w:t>{/}</w:t>
       </w:r>
     </w:p>
     <w:p>
@@ -1728,7 +1755,7 @@
           <w:rtl w:val="0"/>
           <w:lang w:val="en-US"/>
         </w:rPr>
-        <w:t>{/xray.crgogk}</w:t>
+        <w:t>{/}</w:t>
       </w:r>
     </w:p>
     <w:p>
@@ -1803,7 +1830,7 @@
           <w:rtl w:val="0"/>
           <w:lang w:val="en-US"/>
         </w:rPr>
-        <w:t>{/xray.crgSkull}</w:t>
+        <w:t>{/}</w:t>
       </w:r>
     </w:p>
     <w:p>
@@ -1878,7 +1905,7 @@
           <w:rtl w:val="0"/>
           <w:lang w:val="en-US"/>
         </w:rPr>
-        <w:t>{/xray.jointsRoentgenography}</w:t>
+        <w:t>{/}</w:t>
       </w:r>
     </w:p>
     <w:p>
@@ -1953,7 +1980,7 @@
           <w:rtl w:val="0"/>
           <w:lang w:val="en-US"/>
         </w:rPr>
-        <w:t>{/xray.other}</w:t>
+        <w:t>{/}</w:t>
       </w:r>
     </w:p>
     <w:p>
@@ -2028,7 +2055,7 @@
           <w:rtl w:val="0"/>
           <w:lang w:val="en-US"/>
         </w:rPr>
-        <w:t>{/ct.head}</w:t>
+        <w:t>{/}</w:t>
       </w:r>
     </w:p>
     <w:p>
@@ -2103,7 +2130,7 @@
           <w:rtl w:val="0"/>
           <w:lang w:val="en-US"/>
         </w:rPr>
-        <w:t>{/ct.ogk}</w:t>
+        <w:t>{/}</w:t>
       </w:r>
     </w:p>
     <w:p>
@@ -2178,7 +2205,7 @@
           <w:rtl w:val="0"/>
           <w:lang w:val="en-US"/>
         </w:rPr>
-        <w:t>{/ct.obp}</w:t>
+        <w:t>{/}</w:t>
       </w:r>
     </w:p>
     <w:p>
@@ -2253,7 +2280,7 @@
           <w:rtl w:val="0"/>
           <w:lang w:val="en-US"/>
         </w:rPr>
-        <w:t>{/ct.other}</w:t>
+        <w:t>{/}</w:t>
       </w:r>
     </w:p>
     <w:p>
@@ -2328,7 +2355,7 @@
           <w:rtl w:val="0"/>
           <w:lang w:val="en-US"/>
         </w:rPr>
-        <w:t>{/examination.ophthalmologist}</w:t>
+        <w:t>{/}</w:t>
       </w:r>
     </w:p>
     <w:p>
@@ -2403,7 +2430,7 @@
           <w:rtl w:val="0"/>
           <w:lang w:val="en-US"/>
         </w:rPr>
-        <w:t>{/examination.entDoctor}</w:t>
+        <w:t>{/}</w:t>
       </w:r>
     </w:p>
     <w:p>
@@ -2478,7 +2505,7 @@
           <w:rtl w:val="0"/>
           <w:lang w:val="en-US"/>
         </w:rPr>
-        <w:t>{/examination.urological}</w:t>
+        <w:t>{/}</w:t>
       </w:r>
     </w:p>
     <w:p>
@@ -2553,7 +2580,7 @@
           <w:rtl w:val="0"/>
           <w:lang w:val="en-US"/>
         </w:rPr>
-        <w:t>{/examination.physiotherapist}</w:t>
+        <w:t>{/}</w:t>
       </w:r>
     </w:p>
     <w:p>
@@ -2628,7 +2655,7 @@
           <w:rtl w:val="0"/>
           <w:lang w:val="en-US"/>
         </w:rPr>
-        <w:t>{/examination.psychiatric}</w:t>
+        <w:t>{/}</w:t>
       </w:r>
     </w:p>
     <w:p>
@@ -2703,7 +2730,7 @@
           <w:rtl w:val="0"/>
           <w:lang w:val="en-US"/>
         </w:rPr>
-        <w:t>{/examination.surgeon}</w:t>
+        <w:t>{/}</w:t>
       </w:r>
     </w:p>
     <w:p>
@@ -2778,7 +2805,7 @@
           <w:rtl w:val="0"/>
           <w:lang w:val="en-US"/>
         </w:rPr>
-        <w:t>{/examination.oncologist}</w:t>
+        <w:t>{/}</w:t>
       </w:r>
     </w:p>
     <w:p>
@@ -2853,7 +2880,7 @@
           <w:rtl w:val="0"/>
           <w:lang w:val="en-US"/>
         </w:rPr>
-        <w:t>{/examination.midwife}</w:t>
+        <w:t>{/}</w:t>
       </w:r>
     </w:p>
     <w:p>
@@ -2928,7 +2955,7 @@
           <w:rtl w:val="0"/>
           <w:lang w:val="en-US"/>
         </w:rPr>
-        <w:t>{/examination.other}</w:t>
+        <w:t>{/}</w:t>
       </w:r>
     </w:p>
     <w:p>
@@ -2939,7 +2966,6 @@
           <w:tab w:val="left" w:pos="1069"/>
           <w:tab w:val="left" w:pos="8520"/>
           <w:tab w:val="left" w:pos="8849"/>
-          <w:tab w:val="left" w:pos="8849"/>
         </w:tabs>
         <w:ind w:left="93" w:firstLine="0"/>
         <w:rPr>
@@ -2987,12 +3013,12 @@
           <w:tab w:val="left" w:pos="1069"/>
           <w:tab w:val="left" w:pos="8520"/>
           <w:tab w:val="left" w:pos="8849"/>
-          <w:tab w:val="left" w:pos="8849"/>
-        </w:tabs>
-        <w:ind w:left="93" w:firstLine="0"/>
-        <w:rPr>
-          <w:sz w:val="20"/>
-          <w:szCs w:val="20"/>
+        </w:tabs>
+        <w:ind w:left="93" w:firstLine="0"/>
+        <w:rPr>
+          <w:sz w:val="20"/>
+          <w:szCs w:val="20"/>
+          <w:lang w:val="en-US"/>
         </w:rPr>
       </w:pPr>
       <w:r>
@@ -3013,12 +3039,12 @@
           <w:tab w:val="left" w:pos="1069"/>
           <w:tab w:val="left" w:pos="8520"/>
           <w:tab w:val="left" w:pos="8849"/>
-          <w:tab w:val="left" w:pos="8849"/>
-        </w:tabs>
-        <w:ind w:left="93" w:firstLine="0"/>
-        <w:rPr>
-          <w:sz w:val="20"/>
-          <w:szCs w:val="20"/>
+        </w:tabs>
+        <w:ind w:left="93" w:firstLine="0"/>
+        <w:rPr>
+          <w:sz w:val="20"/>
+          <w:szCs w:val="20"/>
+          <w:lang w:val="en-US"/>
         </w:rPr>
       </w:pPr>
       <w:r>
@@ -3038,7 +3064,6 @@
           <w:tab w:val="left" w:pos="581"/>
           <w:tab w:val="left" w:pos="1069"/>
           <w:tab w:val="left" w:pos="8520"/>
-          <w:tab w:val="left" w:pos="8849"/>
           <w:tab w:val="left" w:pos="8849"/>
         </w:tabs>
         <w:ind w:left="93" w:firstLine="0"/>

</xml_diff>